<commit_message>
Sistemazione mailer (ok per i nostri scopi)
</commit_message>
<xml_diff>
--- a/Lista lavori Giacomo.docx
+++ b/Lista lavori Giacomo.docx
@@ -54,9 +54,27 @@
           <w:ilvl w:val="1"/>
           <w:numId w:val="1"/>
         </w:numPr>
-      </w:pPr>
-      <w:r>
-        <w:t>Aggiungere la sessione a tutti i file.php.</w:t>
+        <w:rPr>
+          <w:strike/>
+        </w:rPr>
+      </w:pPr>
+      <w:r>
+        <w:rPr>
+          <w:strike/>
+        </w:rPr>
+        <w:t>Aggiungere la sessione a tutti i file.php</w:t>
+      </w:r>
+      <w:r>
+        <w:rPr>
+          <w:strike/>
+        </w:rPr>
+        <w:t xml:space="preserve"> (o quasi)</w:t>
+      </w:r>
+      <w:r>
+        <w:rPr>
+          <w:strike/>
+        </w:rPr>
+        <w:t>.</w:t>
       </w:r>
     </w:p>
     <w:p>
@@ -80,7 +98,13 @@
         </w:numPr>
       </w:pPr>
       <w:r>
-        <w:t>Aggiungere la possibilità di visualizzare il pdf degli ordini e aggiustare la sessione(il motore per ora è ok).</w:t>
+        <w:t>Aggiungere la possibilità di visualizzare i</w:t>
+      </w:r>
+      <w:r>
+        <w:t>l pdf degli ordini</w:t>
+      </w:r>
+      <w:r>
+        <w:t>(il motore per ora è ok).</w:t>
       </w:r>
     </w:p>
     <w:p>
@@ -90,9 +114,21 @@
           <w:ilvl w:val="1"/>
           <w:numId w:val="1"/>
         </w:numPr>
-      </w:pPr>
-      <w:r>
-        <w:t>Sistemare il meccanismo di mailing ( per ora sembra non andare) e aggiungere la mail per la conferma dell’ordine d parte dell’operatore.</w:t>
+        <w:rPr>
+          <w:strike/>
+        </w:rPr>
+      </w:pPr>
+      <w:r>
+        <w:rPr>
+          <w:strike/>
+        </w:rPr>
+        <w:t>Mailing OK</w:t>
+      </w:r>
+      <w:r>
+        <w:rPr>
+          <w:strike/>
+        </w:rPr>
+        <w:t>.</w:t>
       </w:r>
     </w:p>
     <w:p>
@@ -228,7 +264,7 @@
         <w:t xml:space="preserve">SEZIONE USER: </w:t>
       </w:r>
       <w:r>
-        <w:t>Utlimata</w:t>
+        <w:t>Ultimata,</w:t>
       </w:r>
       <w:bookmarkStart w:id="0" w:name="_GoBack"/>
       <w:bookmarkEnd w:id="0"/>
@@ -468,6 +504,7 @@
       </w:pPr>
       <w:proofErr w:type="spellStart"/>
       <w:r>
+        <w:lastRenderedPageBreak/>
         <w:t>Orders</w:t>
       </w:r>
       <w:proofErr w:type="spellEnd"/>

</xml_diff>

<commit_message>
modifiche lavori da fare
credo di avere stimato una panoramica genrale dell'80%(buono) di ciò ch
emanca
dai una letta anche al mio tanto per avere un uadro generale.
</commit_message>
<xml_diff>
--- a/Lista lavori Giacomo.docx
+++ b/Lista lavori Giacomo.docx
@@ -44,234 +44,394 @@
         </w:numPr>
       </w:pPr>
       <w:r>
-        <w:t>Lavori minoritari ma prioritari:</w:t>
-      </w:r>
-    </w:p>
-    <w:p>
-      <w:pPr>
-        <w:pStyle w:val="Paragrafoelenco"/>
-        <w:numPr>
-          <w:ilvl w:val="1"/>
-          <w:numId w:val="1"/>
-        </w:numPr>
-        <w:rPr>
-          <w:strike/>
-        </w:rPr>
-      </w:pPr>
-      <w:r>
-        <w:rPr>
-          <w:strike/>
-        </w:rPr>
-        <w:t>Aggiungere la sessione a tutti i file.php</w:t>
-      </w:r>
-      <w:r>
-        <w:rPr>
-          <w:strike/>
-        </w:rPr>
-        <w:t xml:space="preserve"> (o quasi)</w:t>
-      </w:r>
-      <w:r>
-        <w:rPr>
-          <w:strike/>
-        </w:rPr>
-        <w:t>.</w:t>
-      </w:r>
-    </w:p>
-    <w:p>
-      <w:pPr>
-        <w:pStyle w:val="Paragrafoelenco"/>
-        <w:numPr>
-          <w:ilvl w:val="1"/>
-          <w:numId w:val="1"/>
-        </w:numPr>
-      </w:pPr>
-      <w:r>
-        <w:t>Creare una classe contenente le variabili ( per comodità).</w:t>
-      </w:r>
-    </w:p>
-    <w:p>
-      <w:pPr>
-        <w:pStyle w:val="Paragrafoelenco"/>
-        <w:numPr>
-          <w:ilvl w:val="1"/>
-          <w:numId w:val="1"/>
-        </w:numPr>
-      </w:pPr>
-      <w:r>
-        <w:t>Aggiungere la possibilità di visualizzare i</w:t>
-      </w:r>
-      <w:r>
-        <w:t>l pdf degli ordini</w:t>
-      </w:r>
-      <w:r>
-        <w:t>(il motore per ora è ok).</w:t>
-      </w:r>
-    </w:p>
-    <w:p>
-      <w:pPr>
-        <w:pStyle w:val="Paragrafoelenco"/>
-        <w:numPr>
-          <w:ilvl w:val="1"/>
-          <w:numId w:val="1"/>
-        </w:numPr>
-        <w:rPr>
-          <w:strike/>
-        </w:rPr>
-      </w:pPr>
-      <w:r>
-        <w:rPr>
-          <w:strike/>
-        </w:rPr>
-        <w:t>Mailing OK</w:t>
-      </w:r>
-      <w:r>
-        <w:rPr>
-          <w:strike/>
-        </w:rPr>
-        <w:t>.</w:t>
-      </w:r>
-    </w:p>
-    <w:p>
-      <w:pPr>
-        <w:pStyle w:val="Paragrafoelenco"/>
-        <w:numPr>
-          <w:ilvl w:val="1"/>
-          <w:numId w:val="1"/>
-        </w:numPr>
-      </w:pPr>
-      <w:r>
-        <w:t xml:space="preserve">Implementazione </w:t>
-      </w:r>
-      <w:r>
-        <w:t>MultiLanguage</w:t>
-      </w:r>
-      <w:r>
-        <w:t xml:space="preserve"> site (occhio al cinese).</w:t>
-      </w:r>
-    </w:p>
-    <w:p>
-      <w:pPr>
-        <w:pStyle w:val="Paragrafoelenco"/>
-        <w:numPr>
-          <w:ilvl w:val="1"/>
-          <w:numId w:val="1"/>
-        </w:numPr>
-      </w:pPr>
-      <w:r>
-        <w:t>Aggiungere il pager ove ritenuto necessario</w:t>
-      </w:r>
-      <w:r>
-        <w:t>.</w:t>
-      </w:r>
-    </w:p>
-    <w:p>
-      <w:pPr>
-        <w:pStyle w:val="Paragrafoelenco"/>
-        <w:numPr>
-          <w:ilvl w:val="1"/>
-          <w:numId w:val="1"/>
-        </w:numPr>
-      </w:pPr>
-      <w:proofErr w:type="spellStart"/>
-      <w:r>
-        <w:t>Dinamicizzare</w:t>
-      </w:r>
-      <w:proofErr w:type="spellEnd"/>
-      <w:r>
-        <w:t xml:space="preserve"> il </w:t>
-      </w:r>
-      <w:proofErr w:type="spellStart"/>
-      <w:r>
-        <w:t>cms</w:t>
-      </w:r>
-      <w:proofErr w:type="spellEnd"/>
-      <w:r>
-        <w:t xml:space="preserve"> in base al </w:t>
-      </w:r>
-      <w:proofErr w:type="spellStart"/>
-      <w:r>
-        <w:t>role</w:t>
-      </w:r>
-      <w:proofErr w:type="spellEnd"/>
-      <w:r>
-        <w:t xml:space="preserve"> dell’</w:t>
-      </w:r>
-      <w:proofErr w:type="spellStart"/>
-      <w:r>
-        <w:t>admin</w:t>
-      </w:r>
-      <w:proofErr w:type="spellEnd"/>
-    </w:p>
-    <w:p/>
-    <w:p>
-      <w:pPr>
-        <w:pStyle w:val="Paragrafoelenco"/>
-        <w:numPr>
-          <w:ilvl w:val="0"/>
-          <w:numId w:val="1"/>
-        </w:numPr>
-      </w:pPr>
-      <w:r>
-        <w:t>Lavori minoritari:</w:t>
-      </w:r>
-    </w:p>
-    <w:p>
-      <w:pPr>
-        <w:pStyle w:val="Paragrafoelenco"/>
-        <w:numPr>
-          <w:ilvl w:val="1"/>
-          <w:numId w:val="1"/>
-        </w:numPr>
-      </w:pPr>
-      <w:r>
-        <w:t>imposta layout pdf (per ulteriori grafiche e impostazioni chiedere al cliente).</w:t>
-      </w:r>
-    </w:p>
-    <w:p/>
-    <w:p>
-      <w:pPr>
-        <w:pStyle w:val="Paragrafoelenco"/>
-        <w:numPr>
-          <w:ilvl w:val="0"/>
-          <w:numId w:val="1"/>
-        </w:numPr>
-      </w:pPr>
-      <w:r>
-        <w:t>Prossime sessioni di lavoro</w:t>
-      </w:r>
-    </w:p>
-    <w:p>
-      <w:pPr>
-        <w:pStyle w:val="Paragrafoelenco"/>
-        <w:numPr>
-          <w:ilvl w:val="1"/>
-          <w:numId w:val="1"/>
-        </w:numPr>
-      </w:pPr>
-      <w:r>
-        <w:t>FRONT END: strutturazione  più aggiunta templating.</w:t>
-      </w:r>
-    </w:p>
-    <w:p>
-      <w:pPr>
-        <w:pStyle w:val="Paragrafoelenco"/>
-        <w:numPr>
-          <w:ilvl w:val="1"/>
-          <w:numId w:val="1"/>
-        </w:numPr>
-      </w:pPr>
-      <w:r>
-        <w:t xml:space="preserve">SEZIONE USER: </w:t>
-      </w:r>
-      <w:r>
-        <w:t>Ultimata,</w:t>
+        <w:t xml:space="preserve">Lavori </w:t>
+      </w:r>
+      <w:r>
+        <w:t>con massima priorità</w:t>
+      </w:r>
+      <w:r>
+        <w:t xml:space="preserve"> (per questi lavori applicherò una procedura di integrazione sequenziale top down con test relativo a singola porzione modificata)</w:t>
       </w:r>
       <w:bookmarkStart w:id="0" w:name="_GoBack"/>
       <w:bookmarkEnd w:id="0"/>
       <w:r>
+        <w:t>:</w:t>
+      </w:r>
+    </w:p>
+    <w:p>
+      <w:pPr>
+        <w:pStyle w:val="Paragrafoelenco"/>
+        <w:numPr>
+          <w:ilvl w:val="1"/>
+          <w:numId w:val="1"/>
+        </w:numPr>
+      </w:pPr>
+      <w:r>
+        <w:rPr>
+          <w:b/>
+          <w:color w:val="FF0000"/>
+        </w:rPr>
+        <w:t xml:space="preserve">Validare qualsiasi </w:t>
+      </w:r>
+      <w:proofErr w:type="spellStart"/>
+      <w:r>
+        <w:rPr>
+          <w:b/>
+          <w:color w:val="FF0000"/>
+        </w:rPr>
+        <w:t>form</w:t>
+      </w:r>
+      <w:proofErr w:type="spellEnd"/>
+      <w:r>
+        <w:rPr>
+          <w:b/>
+          <w:color w:val="FF0000"/>
+        </w:rPr>
+        <w:t>/link + test(valutare anche validazione be).</w:t>
+      </w:r>
+    </w:p>
+    <w:p>
+      <w:pPr>
+        <w:pStyle w:val="Paragrafoelenco"/>
+        <w:numPr>
+          <w:ilvl w:val="1"/>
+          <w:numId w:val="1"/>
+        </w:numPr>
+        <w:rPr>
+          <w:b/>
+        </w:rPr>
+      </w:pPr>
+      <w:r>
+        <w:rPr>
+          <w:b/>
+          <w:color w:val="FF0000"/>
+        </w:rPr>
+        <w:t>Implementazione MultiLanguage site (occhio al cinese).</w:t>
+      </w:r>
+    </w:p>
+    <w:p>
+      <w:pPr>
+        <w:pStyle w:val="Paragrafoelenco"/>
+        <w:numPr>
+          <w:ilvl w:val="0"/>
+          <w:numId w:val="1"/>
+        </w:numPr>
+      </w:pPr>
+      <w:r>
+        <w:t>Lavori minoritari ma prioritari:</w:t>
+      </w:r>
+    </w:p>
+    <w:p>
+      <w:pPr>
+        <w:pStyle w:val="Paragrafoelenco"/>
+        <w:numPr>
+          <w:ilvl w:val="1"/>
+          <w:numId w:val="1"/>
+        </w:numPr>
+        <w:rPr>
+          <w:strike/>
+        </w:rPr>
+      </w:pPr>
+      <w:r>
+        <w:rPr>
+          <w:strike/>
+        </w:rPr>
+        <w:t>Aggiungere la sessione a tutti i file.php</w:t>
+      </w:r>
+      <w:r>
+        <w:rPr>
+          <w:strike/>
+        </w:rPr>
+        <w:t xml:space="preserve"> (o quasi)</w:t>
+      </w:r>
+      <w:r>
+        <w:rPr>
+          <w:strike/>
+        </w:rPr>
+        <w:t>.</w:t>
+      </w:r>
+    </w:p>
+    <w:p>
+      <w:pPr>
+        <w:pStyle w:val="Paragrafoelenco"/>
+        <w:numPr>
+          <w:ilvl w:val="1"/>
+          <w:numId w:val="1"/>
+        </w:numPr>
+      </w:pPr>
+      <w:r>
+        <w:t>Creare una classe contenente le variabili ( per comodità).</w:t>
+      </w:r>
+    </w:p>
+    <w:p>
+      <w:pPr>
+        <w:pStyle w:val="Paragrafoelenco"/>
+        <w:numPr>
+          <w:ilvl w:val="1"/>
+          <w:numId w:val="1"/>
+        </w:numPr>
+      </w:pPr>
+      <w:r>
+        <w:t>Aggiungere la possibilità di visualizzare i</w:t>
+      </w:r>
+      <w:r>
+        <w:t>l pdf degli ordini</w:t>
+      </w:r>
+      <w:r>
+        <w:t>(il motore per ora è ok).</w:t>
+      </w:r>
+    </w:p>
+    <w:p>
+      <w:pPr>
+        <w:pStyle w:val="Paragrafoelenco"/>
+        <w:numPr>
+          <w:ilvl w:val="1"/>
+          <w:numId w:val="1"/>
+        </w:numPr>
+      </w:pPr>
+      <w:r>
+        <w:t>Aggiungere il pager ove ritenuto necessario</w:t>
+      </w:r>
+      <w:r>
+        <w:t>.</w:t>
+      </w:r>
+    </w:p>
+    <w:p>
+      <w:pPr>
+        <w:pStyle w:val="Paragrafoelenco"/>
+        <w:numPr>
+          <w:ilvl w:val="1"/>
+          <w:numId w:val="1"/>
+        </w:numPr>
+      </w:pPr>
+      <w:proofErr w:type="spellStart"/>
+      <w:r>
+        <w:t>Dinamicizzare</w:t>
+      </w:r>
+      <w:proofErr w:type="spellEnd"/>
+      <w:r>
+        <w:t xml:space="preserve"> il </w:t>
+      </w:r>
+      <w:proofErr w:type="spellStart"/>
+      <w:r>
+        <w:t>cms</w:t>
+      </w:r>
+      <w:proofErr w:type="spellEnd"/>
+      <w:r>
+        <w:t xml:space="preserve"> in base al </w:t>
+      </w:r>
+      <w:proofErr w:type="spellStart"/>
+      <w:r>
+        <w:t>role</w:t>
+      </w:r>
+      <w:proofErr w:type="spellEnd"/>
+      <w:r>
+        <w:t xml:space="preserve"> dell’</w:t>
+      </w:r>
+      <w:proofErr w:type="spellStart"/>
+      <w:r>
+        <w:t>admin</w:t>
+      </w:r>
+      <w:proofErr w:type="spellEnd"/>
+      <w:r>
+        <w:t>.</w:t>
+      </w:r>
+    </w:p>
+    <w:p>
+      <w:pPr>
+        <w:rPr>
+          <w:u w:val="single"/>
+        </w:rPr>
+      </w:pPr>
+    </w:p>
+    <w:p>
+      <w:pPr>
+        <w:pStyle w:val="Paragrafoelenco"/>
+        <w:numPr>
+          <w:ilvl w:val="0"/>
+          <w:numId w:val="1"/>
+        </w:numPr>
+      </w:pPr>
+      <w:r>
+        <w:t>Lavori minoritari:</w:t>
+      </w:r>
+    </w:p>
+    <w:p>
+      <w:pPr>
+        <w:pStyle w:val="Paragrafoelenco"/>
+        <w:numPr>
+          <w:ilvl w:val="1"/>
+          <w:numId w:val="1"/>
+        </w:numPr>
+      </w:pPr>
+      <w:r>
+        <w:t>imposta layout pdf (per ulteriori grafiche e impostazioni chiedere al cliente).</w:t>
+      </w:r>
+    </w:p>
+    <w:p>
+      <w:pPr>
+        <w:pStyle w:val="Paragrafoelenco"/>
+        <w:numPr>
+          <w:ilvl w:val="1"/>
+          <w:numId w:val="1"/>
+        </w:numPr>
+      </w:pPr>
+      <w:r>
+        <w:t xml:space="preserve">Vedi per mailing (html, </w:t>
+      </w:r>
+      <w:proofErr w:type="spellStart"/>
+      <w:r>
+        <w:t>attachments</w:t>
+      </w:r>
+      <w:proofErr w:type="spellEnd"/>
+      <w:r>
+        <w:t xml:space="preserve">… </w:t>
+      </w:r>
+      <w:proofErr w:type="spellStart"/>
+      <w:r>
+        <w:t>ecc</w:t>
+      </w:r>
+      <w:proofErr w:type="spellEnd"/>
+      <w:r>
+        <w:t>).</w:t>
+      </w:r>
+    </w:p>
+    <w:p/>
+    <w:p>
+      <w:pPr>
+        <w:pStyle w:val="Paragrafoelenco"/>
+        <w:numPr>
+          <w:ilvl w:val="0"/>
+          <w:numId w:val="1"/>
+        </w:numPr>
+      </w:pPr>
+      <w:r>
+        <w:t>Prossime sessioni di lavoro</w:t>
+      </w:r>
+    </w:p>
+    <w:p>
+      <w:pPr>
+        <w:pStyle w:val="Paragrafoelenco"/>
+        <w:numPr>
+          <w:ilvl w:val="1"/>
+          <w:numId w:val="1"/>
+        </w:numPr>
+      </w:pPr>
+      <w:r>
+        <w:t>FRONT END: strutturazione  più aggiunta templating.</w:t>
+      </w:r>
+    </w:p>
+    <w:p>
+      <w:pPr>
+        <w:pStyle w:val="Paragrafoelenco"/>
+        <w:numPr>
+          <w:ilvl w:val="2"/>
+          <w:numId w:val="1"/>
+        </w:numPr>
+      </w:pPr>
+      <w:r>
+        <w:t xml:space="preserve">Stilare e mettere </w:t>
+      </w:r>
+      <w:proofErr w:type="spellStart"/>
+      <w:r>
+        <w:t>slideshow</w:t>
+      </w:r>
+      <w:proofErr w:type="spellEnd"/>
+      <w:r>
+        <w:t>.</w:t>
+      </w:r>
+    </w:p>
+    <w:p>
+      <w:pPr>
+        <w:pStyle w:val="Paragrafoelenco"/>
+        <w:numPr>
+          <w:ilvl w:val="2"/>
+          <w:numId w:val="1"/>
+        </w:numPr>
+      </w:pPr>
+      <w:r>
+        <w:t>Creare visualizzazione prodotti per site.</w:t>
+      </w:r>
+    </w:p>
+    <w:p>
+      <w:pPr>
+        <w:pStyle w:val="Paragrafoelenco"/>
+        <w:numPr>
+          <w:ilvl w:val="2"/>
+          <w:numId w:val="1"/>
+        </w:numPr>
+      </w:pPr>
+      <w:proofErr w:type="spellStart"/>
+      <w:r>
+        <w:t>Dinamicizzare</w:t>
+      </w:r>
+      <w:proofErr w:type="spellEnd"/>
+      <w:r>
+        <w:t xml:space="preserve"> in base all’utenza.</w:t>
+      </w:r>
+    </w:p>
+    <w:p>
+      <w:pPr>
+        <w:pStyle w:val="Paragrafoelenco"/>
+        <w:numPr>
+          <w:ilvl w:val="2"/>
+          <w:numId w:val="1"/>
+        </w:numPr>
+      </w:pPr>
+      <w:r>
+        <w:t>Creare carello e conferma ordine(occhio che un ordine è sempre quello fino a che non viene confermato).</w:t>
+      </w:r>
+    </w:p>
+    <w:p>
+      <w:pPr>
+        <w:pStyle w:val="Paragrafoelenco"/>
+        <w:numPr>
+          <w:ilvl w:val="2"/>
+          <w:numId w:val="1"/>
+        </w:numPr>
+      </w:pPr>
+      <w:r>
+        <w:t>Form contatti (con mail).</w:t>
+      </w:r>
+    </w:p>
+    <w:p>
+      <w:pPr>
+        <w:pStyle w:val="Paragrafoelenco"/>
+        <w:numPr>
+          <w:ilvl w:val="1"/>
+          <w:numId w:val="1"/>
+        </w:numPr>
+      </w:pPr>
+      <w:r>
+        <w:t xml:space="preserve">SEZIONE USER: </w:t>
+      </w:r>
+      <w:r>
+        <w:t>Ultimata,</w:t>
+      </w:r>
+      <w:r>
         <w:t xml:space="preserve"> revisionare e testare.</w:t>
       </w:r>
     </w:p>
+    <w:p>
+      <w:pPr>
+        <w:pStyle w:val="Paragrafoelenco"/>
+        <w:numPr>
+          <w:ilvl w:val="2"/>
+          <w:numId w:val="1"/>
+        </w:numPr>
+      </w:pPr>
+      <w:r>
+        <w:t xml:space="preserve">Creare meccanismo di registrazione e recupero </w:t>
+      </w:r>
+      <w:proofErr w:type="spellStart"/>
+      <w:r>
+        <w:t>pwd</w:t>
+      </w:r>
+      <w:proofErr w:type="spellEnd"/>
+      <w:r>
+        <w:t>.</w:t>
+      </w:r>
+    </w:p>
     <w:p/>
     <w:p>
       <w:pPr>
@@ -321,6 +481,9 @@
         <w:t>PASSWORD: oznt50584</w:t>
       </w:r>
     </w:p>
+    <w:p/>
+    <w:p/>
+    <w:p/>
     <w:p/>
     <w:p>
       <w:pPr>
@@ -493,7 +656,6 @@
         <w:t>Chiedere a jack se tenere storico ordini nel DB o meno.</w:t>
       </w:r>
     </w:p>
-    <w:p/>
     <w:p>
       <w:pPr>
         <w:pStyle w:val="Paragrafoelenco"/>
@@ -504,7 +666,6 @@
       </w:pPr>
       <w:proofErr w:type="spellStart"/>
       <w:r>
-        <w:lastRenderedPageBreak/>
         <w:t>Orders</w:t>
       </w:r>
       <w:proofErr w:type="spellEnd"/>
@@ -564,7 +725,7 @@
         <w:rFonts w:ascii="Courier New" w:hAnsi="Courier New" w:cs="Courier New" w:hint="default"/>
       </w:rPr>
     </w:lvl>
-    <w:lvl w:ilvl="2" w:tplc="04100005" w:tentative="1">
+    <w:lvl w:ilvl="2" w:tplc="04100005">
       <w:start w:val="1"/>
       <w:numFmt w:val="bullet"/>
       <w:lvlText w:val=""/>

</xml_diff>

<commit_message>
approccio reale alla gestione pdf
ora dai profili admin e user è possibile vedere solamente il pdf, per
ora ho deciso una generazione alla conferma dell'ordine
</commit_message>
<xml_diff>
--- a/Lista lavori Giacomo.docx
+++ b/Lista lavori Giacomo.docx
@@ -52,386 +52,558 @@
       <w:r>
         <w:t xml:space="preserve"> (per questi lavori applicherò una procedura di integrazione sequenziale top down con test relativo a singola porzione modificata)</w:t>
       </w:r>
+      <w:r>
+        <w:t>:</w:t>
+      </w:r>
+    </w:p>
+    <w:p>
+      <w:pPr>
+        <w:pStyle w:val="Paragrafoelenco"/>
+        <w:numPr>
+          <w:ilvl w:val="1"/>
+          <w:numId w:val="1"/>
+        </w:numPr>
+      </w:pPr>
+      <w:r>
+        <w:rPr>
+          <w:b/>
+          <w:color w:val="FF0000"/>
+        </w:rPr>
+        <w:t xml:space="preserve">Validare qualsiasi </w:t>
+      </w:r>
+      <w:proofErr w:type="spellStart"/>
+      <w:r>
+        <w:rPr>
+          <w:b/>
+          <w:color w:val="FF0000"/>
+        </w:rPr>
+        <w:t>form</w:t>
+      </w:r>
+      <w:proofErr w:type="spellEnd"/>
+      <w:r>
+        <w:rPr>
+          <w:b/>
+          <w:color w:val="FF0000"/>
+        </w:rPr>
+        <w:t>/link + test(valutare anche validazione be).</w:t>
+      </w:r>
+    </w:p>
+    <w:p>
+      <w:pPr>
+        <w:pStyle w:val="Paragrafoelenco"/>
+        <w:numPr>
+          <w:ilvl w:val="1"/>
+          <w:numId w:val="1"/>
+        </w:numPr>
+        <w:rPr>
+          <w:b/>
+        </w:rPr>
+      </w:pPr>
+      <w:r>
+        <w:rPr>
+          <w:b/>
+          <w:color w:val="FF0000"/>
+        </w:rPr>
+        <w:t>Implementazione MultiLanguage site (occhio al cinese).</w:t>
+      </w:r>
+    </w:p>
+    <w:p>
+      <w:pPr>
+        <w:pStyle w:val="Paragrafoelenco"/>
+        <w:numPr>
+          <w:ilvl w:val="0"/>
+          <w:numId w:val="1"/>
+        </w:numPr>
+      </w:pPr>
+      <w:r>
+        <w:t>Lavori minoritari ma prioritari:</w:t>
+      </w:r>
+    </w:p>
+    <w:p>
+      <w:pPr>
+        <w:pStyle w:val="Paragrafoelenco"/>
+        <w:numPr>
+          <w:ilvl w:val="1"/>
+          <w:numId w:val="1"/>
+        </w:numPr>
+        <w:rPr>
+          <w:strike/>
+        </w:rPr>
+      </w:pPr>
+      <w:r>
+        <w:rPr>
+          <w:strike/>
+        </w:rPr>
+        <w:t>Aggiungere la sessione a tutti i file.php</w:t>
+      </w:r>
+      <w:r>
+        <w:rPr>
+          <w:strike/>
+        </w:rPr>
+        <w:t xml:space="preserve"> (o quasi)</w:t>
+      </w:r>
+      <w:r>
+        <w:rPr>
+          <w:strike/>
+        </w:rPr>
+        <w:t>.</w:t>
+      </w:r>
+    </w:p>
+    <w:p>
+      <w:pPr>
+        <w:pStyle w:val="Paragrafoelenco"/>
+        <w:numPr>
+          <w:ilvl w:val="1"/>
+          <w:numId w:val="1"/>
+        </w:numPr>
+      </w:pPr>
+      <w:r>
+        <w:t>Creare una classe contenente le variabili ( per comodità).</w:t>
+      </w:r>
+    </w:p>
+    <w:p>
+      <w:pPr>
+        <w:pStyle w:val="Paragrafoelenco"/>
+        <w:numPr>
+          <w:ilvl w:val="1"/>
+          <w:numId w:val="1"/>
+        </w:numPr>
+      </w:pPr>
+      <w:r>
+        <w:t>Aggiungere la possibilità di visualizzare i</w:t>
+      </w:r>
+      <w:r>
+        <w:t>l pdf degli ordini</w:t>
+      </w:r>
+      <w:r>
+        <w:t>(il motore per ora è ok).</w:t>
+      </w:r>
+    </w:p>
+    <w:p>
+      <w:pPr>
+        <w:pStyle w:val="Paragrafoelenco"/>
+        <w:numPr>
+          <w:ilvl w:val="1"/>
+          <w:numId w:val="1"/>
+        </w:numPr>
+      </w:pPr>
+      <w:r>
+        <w:t>Aggiungere il pager ove ritenuto necessario</w:t>
+      </w:r>
+      <w:r>
+        <w:t>.</w:t>
+      </w:r>
+    </w:p>
+    <w:p>
+      <w:pPr>
+        <w:pStyle w:val="Paragrafoelenco"/>
+        <w:numPr>
+          <w:ilvl w:val="1"/>
+          <w:numId w:val="1"/>
+        </w:numPr>
+      </w:pPr>
+      <w:proofErr w:type="spellStart"/>
+      <w:r>
+        <w:t>Dinamicizzare</w:t>
+      </w:r>
+      <w:proofErr w:type="spellEnd"/>
+      <w:r>
+        <w:t xml:space="preserve"> il </w:t>
+      </w:r>
+      <w:proofErr w:type="spellStart"/>
+      <w:r>
+        <w:t>cms</w:t>
+      </w:r>
+      <w:proofErr w:type="spellEnd"/>
+      <w:r>
+        <w:t xml:space="preserve"> in base al </w:t>
+      </w:r>
+      <w:proofErr w:type="spellStart"/>
+      <w:r>
+        <w:t>role</w:t>
+      </w:r>
+      <w:proofErr w:type="spellEnd"/>
+      <w:r>
+        <w:t xml:space="preserve"> dell’</w:t>
+      </w:r>
+      <w:proofErr w:type="spellStart"/>
+      <w:r>
+        <w:t>admin</w:t>
+      </w:r>
+      <w:proofErr w:type="spellEnd"/>
+      <w:r>
+        <w:t>.</w:t>
+      </w:r>
+    </w:p>
+    <w:p>
+      <w:pPr>
+        <w:rPr>
+          <w:u w:val="single"/>
+        </w:rPr>
+      </w:pPr>
+    </w:p>
+    <w:p>
+      <w:pPr>
+        <w:pStyle w:val="Paragrafoelenco"/>
+        <w:numPr>
+          <w:ilvl w:val="0"/>
+          <w:numId w:val="1"/>
+        </w:numPr>
+      </w:pPr>
+      <w:r>
+        <w:t>Lavori minoritari:</w:t>
+      </w:r>
+    </w:p>
+    <w:p>
+      <w:pPr>
+        <w:pStyle w:val="Paragrafoelenco"/>
+        <w:numPr>
+          <w:ilvl w:val="1"/>
+          <w:numId w:val="1"/>
+        </w:numPr>
+      </w:pPr>
+      <w:r>
+        <w:t>imposta layout pdf (per ulteriori grafiche e impostazioni chiedere al cliente).</w:t>
+      </w:r>
+    </w:p>
+    <w:p>
+      <w:pPr>
+        <w:pStyle w:val="Paragrafoelenco"/>
+        <w:numPr>
+          <w:ilvl w:val="1"/>
+          <w:numId w:val="1"/>
+        </w:numPr>
+      </w:pPr>
+      <w:r>
+        <w:t xml:space="preserve">Vedi per mailing (html, </w:t>
+      </w:r>
+      <w:proofErr w:type="spellStart"/>
+      <w:r>
+        <w:t>attachments</w:t>
+      </w:r>
+      <w:proofErr w:type="spellEnd"/>
+      <w:r>
+        <w:t xml:space="preserve">… </w:t>
+      </w:r>
+      <w:proofErr w:type="spellStart"/>
+      <w:r>
+        <w:t>ecc</w:t>
+      </w:r>
+      <w:proofErr w:type="spellEnd"/>
+      <w:r>
+        <w:t>).</w:t>
+      </w:r>
+    </w:p>
+    <w:p/>
+    <w:p>
+      <w:pPr>
+        <w:pStyle w:val="Paragrafoelenco"/>
+        <w:numPr>
+          <w:ilvl w:val="0"/>
+          <w:numId w:val="1"/>
+        </w:numPr>
+      </w:pPr>
+      <w:r>
+        <w:t>Prossime sessioni di lavoro</w:t>
+      </w:r>
+    </w:p>
+    <w:p>
+      <w:pPr>
+        <w:pStyle w:val="Paragrafoelenco"/>
+        <w:numPr>
+          <w:ilvl w:val="1"/>
+          <w:numId w:val="1"/>
+        </w:numPr>
+      </w:pPr>
+      <w:r>
+        <w:t>FRONT END: strutturazione  più aggiunta templating.</w:t>
+      </w:r>
+    </w:p>
+    <w:p>
+      <w:pPr>
+        <w:pStyle w:val="Paragrafoelenco"/>
+        <w:numPr>
+          <w:ilvl w:val="2"/>
+          <w:numId w:val="1"/>
+        </w:numPr>
+      </w:pPr>
+      <w:r>
+        <w:t xml:space="preserve">Stilare e mettere </w:t>
+      </w:r>
+      <w:proofErr w:type="spellStart"/>
+      <w:r>
+        <w:t>slideshow</w:t>
+      </w:r>
+      <w:proofErr w:type="spellEnd"/>
+      <w:r>
+        <w:t>.</w:t>
+      </w:r>
+    </w:p>
+    <w:p>
+      <w:pPr>
+        <w:pStyle w:val="Paragrafoelenco"/>
+        <w:numPr>
+          <w:ilvl w:val="2"/>
+          <w:numId w:val="1"/>
+        </w:numPr>
+      </w:pPr>
+      <w:r>
+        <w:t>Creare visualizzazione prodotti per site.</w:t>
+      </w:r>
+    </w:p>
+    <w:p>
+      <w:pPr>
+        <w:pStyle w:val="Paragrafoelenco"/>
+        <w:numPr>
+          <w:ilvl w:val="2"/>
+          <w:numId w:val="1"/>
+        </w:numPr>
+      </w:pPr>
+      <w:proofErr w:type="spellStart"/>
+      <w:r>
+        <w:t>Dinamicizzare</w:t>
+      </w:r>
+      <w:proofErr w:type="spellEnd"/>
+      <w:r>
+        <w:t xml:space="preserve"> in base all’utenza.</w:t>
+      </w:r>
+    </w:p>
+    <w:p>
+      <w:pPr>
+        <w:pStyle w:val="Paragrafoelenco"/>
+        <w:numPr>
+          <w:ilvl w:val="2"/>
+          <w:numId w:val="1"/>
+        </w:numPr>
+      </w:pPr>
+      <w:r>
+        <w:t>Creare carello e conferma ordine(occhio che un ordine è sempre quello fino a che non viene confermato).</w:t>
+      </w:r>
+    </w:p>
+    <w:p>
+      <w:pPr>
+        <w:pStyle w:val="Paragrafoelenco"/>
+        <w:numPr>
+          <w:ilvl w:val="2"/>
+          <w:numId w:val="1"/>
+        </w:numPr>
+      </w:pPr>
+      <w:r>
+        <w:t>Form contatti (con mail).</w:t>
+      </w:r>
+    </w:p>
+    <w:p>
+      <w:pPr>
+        <w:pStyle w:val="Paragrafoelenco"/>
+        <w:numPr>
+          <w:ilvl w:val="1"/>
+          <w:numId w:val="1"/>
+        </w:numPr>
+      </w:pPr>
+      <w:r>
+        <w:t xml:space="preserve">SEZIONE USER: </w:t>
+      </w:r>
+      <w:r>
+        <w:t>Ultimata,</w:t>
+      </w:r>
+      <w:r>
+        <w:t xml:space="preserve"> revisionare e testare.</w:t>
+      </w:r>
+    </w:p>
+    <w:p>
+      <w:pPr>
+        <w:pStyle w:val="Paragrafoelenco"/>
+        <w:numPr>
+          <w:ilvl w:val="2"/>
+          <w:numId w:val="1"/>
+        </w:numPr>
+      </w:pPr>
+      <w:r>
+        <w:t xml:space="preserve">Creare meccanismo di registrazione e recupero </w:t>
+      </w:r>
+      <w:proofErr w:type="spellStart"/>
+      <w:r>
+        <w:t>pwd</w:t>
+      </w:r>
+      <w:proofErr w:type="spellEnd"/>
+      <w:r>
+        <w:t>.</w:t>
+      </w:r>
+    </w:p>
+    <w:p/>
+    <w:p>
+      <w:pPr>
+        <w:pStyle w:val="Paragrafoelenco"/>
+        <w:ind w:left="360"/>
+        <w:rPr>
+          <w:b/>
+          <w:color w:val="8064A2" w:themeColor="accent4"/>
+          <w:sz w:val="28"/>
+          <w:szCs w:val="28"/>
+        </w:rPr>
+      </w:pPr>
+    </w:p>
+    <w:p>
+      <w:pPr>
+        <w:pStyle w:val="Paragrafoelenco"/>
+        <w:ind w:left="360"/>
+        <w:rPr>
+          <w:b/>
+          <w:color w:val="8064A2" w:themeColor="accent4"/>
+          <w:sz w:val="28"/>
+          <w:szCs w:val="28"/>
+        </w:rPr>
+      </w:pPr>
+    </w:p>
+    <w:p>
+      <w:pPr>
+        <w:pStyle w:val="Paragrafoelenco"/>
+        <w:ind w:left="360"/>
+        <w:rPr>
+          <w:b/>
+          <w:color w:val="8064A2" w:themeColor="accent4"/>
+          <w:sz w:val="28"/>
+          <w:szCs w:val="28"/>
+        </w:rPr>
+      </w:pPr>
+    </w:p>
+    <w:p>
+      <w:pPr>
+        <w:pStyle w:val="Paragrafoelenco"/>
+        <w:ind w:left="360"/>
+        <w:rPr>
+          <w:b/>
+          <w:color w:val="8064A2" w:themeColor="accent4"/>
+          <w:sz w:val="28"/>
+          <w:szCs w:val="28"/>
+        </w:rPr>
+      </w:pPr>
+    </w:p>
+    <w:p>
+      <w:pPr>
+        <w:pStyle w:val="Paragrafoelenco"/>
+        <w:ind w:left="360"/>
+        <w:rPr>
+          <w:b/>
+          <w:color w:val="8064A2" w:themeColor="accent4"/>
+          <w:sz w:val="28"/>
+          <w:szCs w:val="28"/>
+        </w:rPr>
+      </w:pPr>
+    </w:p>
+    <w:p>
+      <w:pPr>
+        <w:pStyle w:val="Paragrafoelenco"/>
+        <w:ind w:left="360"/>
+        <w:rPr>
+          <w:b/>
+          <w:color w:val="8064A2" w:themeColor="accent4"/>
+          <w:sz w:val="28"/>
+          <w:szCs w:val="28"/>
+        </w:rPr>
+      </w:pPr>
+    </w:p>
+    <w:p>
+      <w:pPr>
+        <w:pStyle w:val="Paragrafoelenco"/>
+        <w:ind w:left="360"/>
+        <w:rPr>
+          <w:b/>
+          <w:color w:val="8064A2" w:themeColor="accent4"/>
+          <w:sz w:val="28"/>
+          <w:szCs w:val="28"/>
+        </w:rPr>
+      </w:pPr>
+    </w:p>
+    <w:p>
+      <w:pPr>
+        <w:pStyle w:val="Paragrafoelenco"/>
+        <w:ind w:left="360"/>
+        <w:rPr>
+          <w:b/>
+          <w:color w:val="8064A2" w:themeColor="accent4"/>
+          <w:sz w:val="28"/>
+          <w:szCs w:val="28"/>
+        </w:rPr>
+      </w:pPr>
+    </w:p>
+    <w:p>
+      <w:pPr>
+        <w:pStyle w:val="Paragrafoelenco"/>
+        <w:ind w:left="360"/>
+        <w:rPr>
+          <w:b/>
+          <w:color w:val="8064A2" w:themeColor="accent4"/>
+          <w:sz w:val="28"/>
+          <w:szCs w:val="28"/>
+        </w:rPr>
+      </w:pPr>
+    </w:p>
+    <w:p>
+      <w:pPr>
+        <w:pStyle w:val="Paragrafoelenco"/>
+        <w:ind w:left="360"/>
+        <w:rPr>
+          <w:b/>
+          <w:color w:val="8064A2" w:themeColor="accent4"/>
+          <w:sz w:val="28"/>
+          <w:szCs w:val="28"/>
+        </w:rPr>
+      </w:pPr>
+    </w:p>
+    <w:p>
+      <w:pPr>
+        <w:pStyle w:val="Paragrafoelenco"/>
+        <w:ind w:left="360"/>
+        <w:rPr>
+          <w:b/>
+          <w:color w:val="8064A2" w:themeColor="accent4"/>
+          <w:sz w:val="36"/>
+          <w:szCs w:val="36"/>
+        </w:rPr>
+      </w:pPr>
+      <w:r>
+        <w:rPr>
+          <w:b/>
+          <w:color w:val="8064A2" w:themeColor="accent4"/>
+          <w:sz w:val="36"/>
+          <w:szCs w:val="36"/>
+        </w:rPr>
+        <w:lastRenderedPageBreak/>
+        <w:t>Problemi riscontrati:</w:t>
+      </w:r>
+    </w:p>
+    <w:p>
+      <w:pPr>
+        <w:pStyle w:val="Paragrafoelenco"/>
+        <w:numPr>
+          <w:ilvl w:val="1"/>
+          <w:numId w:val="1"/>
+        </w:numPr>
+      </w:pPr>
+      <w:r>
+        <w:t>Quando scade la sessione, esplode tutto per via dell’</w:t>
+      </w:r>
+      <w:proofErr w:type="spellStart"/>
+      <w:r>
+        <w:t>header</w:t>
+      </w:r>
+      <w:proofErr w:type="spellEnd"/>
+      <w:r>
+        <w:t xml:space="preserve"> location non ancora totalmente dinamico</w:t>
+      </w:r>
+    </w:p>
+    <w:p/>
+    <w:p/>
+    <w:p/>
+    <w:p/>
+    <w:p>
       <w:bookmarkStart w:id="0" w:name="_GoBack"/>
       <w:bookmarkEnd w:id="0"/>
-      <w:r>
-        <w:t>:</w:t>
-      </w:r>
-    </w:p>
-    <w:p>
-      <w:pPr>
-        <w:pStyle w:val="Paragrafoelenco"/>
-        <w:numPr>
-          <w:ilvl w:val="1"/>
-          <w:numId w:val="1"/>
-        </w:numPr>
-      </w:pPr>
-      <w:r>
-        <w:rPr>
-          <w:b/>
-          <w:color w:val="FF0000"/>
-        </w:rPr>
-        <w:t xml:space="preserve">Validare qualsiasi </w:t>
-      </w:r>
-      <w:proofErr w:type="spellStart"/>
-      <w:r>
-        <w:rPr>
-          <w:b/>
-          <w:color w:val="FF0000"/>
-        </w:rPr>
-        <w:t>form</w:t>
-      </w:r>
-      <w:proofErr w:type="spellEnd"/>
-      <w:r>
-        <w:rPr>
-          <w:b/>
-          <w:color w:val="FF0000"/>
-        </w:rPr>
-        <w:t>/link + test(valutare anche validazione be).</w:t>
-      </w:r>
-    </w:p>
-    <w:p>
-      <w:pPr>
-        <w:pStyle w:val="Paragrafoelenco"/>
-        <w:numPr>
-          <w:ilvl w:val="1"/>
-          <w:numId w:val="1"/>
-        </w:numPr>
-        <w:rPr>
-          <w:b/>
-        </w:rPr>
-      </w:pPr>
-      <w:r>
-        <w:rPr>
-          <w:b/>
-          <w:color w:val="FF0000"/>
-        </w:rPr>
-        <w:t>Implementazione MultiLanguage site (occhio al cinese).</w:t>
-      </w:r>
-    </w:p>
-    <w:p>
-      <w:pPr>
-        <w:pStyle w:val="Paragrafoelenco"/>
-        <w:numPr>
-          <w:ilvl w:val="0"/>
-          <w:numId w:val="1"/>
-        </w:numPr>
-      </w:pPr>
-      <w:r>
-        <w:t>Lavori minoritari ma prioritari:</w:t>
-      </w:r>
-    </w:p>
-    <w:p>
-      <w:pPr>
-        <w:pStyle w:val="Paragrafoelenco"/>
-        <w:numPr>
-          <w:ilvl w:val="1"/>
-          <w:numId w:val="1"/>
-        </w:numPr>
-        <w:rPr>
-          <w:strike/>
-        </w:rPr>
-      </w:pPr>
-      <w:r>
-        <w:rPr>
-          <w:strike/>
-        </w:rPr>
-        <w:t>Aggiungere la sessione a tutti i file.php</w:t>
-      </w:r>
-      <w:r>
-        <w:rPr>
-          <w:strike/>
-        </w:rPr>
-        <w:t xml:space="preserve"> (o quasi)</w:t>
-      </w:r>
-      <w:r>
-        <w:rPr>
-          <w:strike/>
-        </w:rPr>
-        <w:t>.</w:t>
-      </w:r>
-    </w:p>
-    <w:p>
-      <w:pPr>
-        <w:pStyle w:val="Paragrafoelenco"/>
-        <w:numPr>
-          <w:ilvl w:val="1"/>
-          <w:numId w:val="1"/>
-        </w:numPr>
-      </w:pPr>
-      <w:r>
-        <w:t>Creare una classe contenente le variabili ( per comodità).</w:t>
-      </w:r>
-    </w:p>
-    <w:p>
-      <w:pPr>
-        <w:pStyle w:val="Paragrafoelenco"/>
-        <w:numPr>
-          <w:ilvl w:val="1"/>
-          <w:numId w:val="1"/>
-        </w:numPr>
-      </w:pPr>
-      <w:r>
-        <w:t>Aggiungere la possibilità di visualizzare i</w:t>
-      </w:r>
-      <w:r>
-        <w:t>l pdf degli ordini</w:t>
-      </w:r>
-      <w:r>
-        <w:t>(il motore per ora è ok).</w:t>
-      </w:r>
-    </w:p>
-    <w:p>
-      <w:pPr>
-        <w:pStyle w:val="Paragrafoelenco"/>
-        <w:numPr>
-          <w:ilvl w:val="1"/>
-          <w:numId w:val="1"/>
-        </w:numPr>
-      </w:pPr>
-      <w:r>
-        <w:t>Aggiungere il pager ove ritenuto necessario</w:t>
-      </w:r>
-      <w:r>
-        <w:t>.</w:t>
-      </w:r>
-    </w:p>
-    <w:p>
-      <w:pPr>
-        <w:pStyle w:val="Paragrafoelenco"/>
-        <w:numPr>
-          <w:ilvl w:val="1"/>
-          <w:numId w:val="1"/>
-        </w:numPr>
-      </w:pPr>
-      <w:proofErr w:type="spellStart"/>
-      <w:r>
-        <w:t>Dinamicizzare</w:t>
-      </w:r>
-      <w:proofErr w:type="spellEnd"/>
-      <w:r>
-        <w:t xml:space="preserve"> il </w:t>
-      </w:r>
-      <w:proofErr w:type="spellStart"/>
-      <w:r>
-        <w:t>cms</w:t>
-      </w:r>
-      <w:proofErr w:type="spellEnd"/>
-      <w:r>
-        <w:t xml:space="preserve"> in base al </w:t>
-      </w:r>
-      <w:proofErr w:type="spellStart"/>
-      <w:r>
-        <w:t>role</w:t>
-      </w:r>
-      <w:proofErr w:type="spellEnd"/>
-      <w:r>
-        <w:t xml:space="preserve"> dell’</w:t>
-      </w:r>
-      <w:proofErr w:type="spellStart"/>
-      <w:r>
-        <w:t>admin</w:t>
-      </w:r>
-      <w:proofErr w:type="spellEnd"/>
-      <w:r>
-        <w:t>.</w:t>
-      </w:r>
-    </w:p>
-    <w:p>
-      <w:pPr>
-        <w:rPr>
-          <w:u w:val="single"/>
-        </w:rPr>
-      </w:pPr>
-    </w:p>
-    <w:p>
-      <w:pPr>
-        <w:pStyle w:val="Paragrafoelenco"/>
-        <w:numPr>
-          <w:ilvl w:val="0"/>
-          <w:numId w:val="1"/>
-        </w:numPr>
-      </w:pPr>
-      <w:r>
-        <w:t>Lavori minoritari:</w:t>
-      </w:r>
-    </w:p>
-    <w:p>
-      <w:pPr>
-        <w:pStyle w:val="Paragrafoelenco"/>
-        <w:numPr>
-          <w:ilvl w:val="1"/>
-          <w:numId w:val="1"/>
-        </w:numPr>
-      </w:pPr>
-      <w:r>
-        <w:t>imposta layout pdf (per ulteriori grafiche e impostazioni chiedere al cliente).</w:t>
-      </w:r>
-    </w:p>
-    <w:p>
-      <w:pPr>
-        <w:pStyle w:val="Paragrafoelenco"/>
-        <w:numPr>
-          <w:ilvl w:val="1"/>
-          <w:numId w:val="1"/>
-        </w:numPr>
-      </w:pPr>
-      <w:r>
-        <w:t xml:space="preserve">Vedi per mailing (html, </w:t>
-      </w:r>
-      <w:proofErr w:type="spellStart"/>
-      <w:r>
-        <w:t>attachments</w:t>
-      </w:r>
-      <w:proofErr w:type="spellEnd"/>
-      <w:r>
-        <w:t xml:space="preserve">… </w:t>
-      </w:r>
-      <w:proofErr w:type="spellStart"/>
-      <w:r>
-        <w:t>ecc</w:t>
-      </w:r>
-      <w:proofErr w:type="spellEnd"/>
-      <w:r>
-        <w:t>).</w:t>
-      </w:r>
     </w:p>
     <w:p/>
-    <w:p>
-      <w:pPr>
-        <w:pStyle w:val="Paragrafoelenco"/>
-        <w:numPr>
-          <w:ilvl w:val="0"/>
-          <w:numId w:val="1"/>
-        </w:numPr>
-      </w:pPr>
-      <w:r>
-        <w:t>Prossime sessioni di lavoro</w:t>
-      </w:r>
-    </w:p>
-    <w:p>
-      <w:pPr>
-        <w:pStyle w:val="Paragrafoelenco"/>
-        <w:numPr>
-          <w:ilvl w:val="1"/>
-          <w:numId w:val="1"/>
-        </w:numPr>
-      </w:pPr>
-      <w:r>
-        <w:t>FRONT END: strutturazione  più aggiunta templating.</w:t>
-      </w:r>
-    </w:p>
-    <w:p>
-      <w:pPr>
-        <w:pStyle w:val="Paragrafoelenco"/>
-        <w:numPr>
-          <w:ilvl w:val="2"/>
-          <w:numId w:val="1"/>
-        </w:numPr>
-      </w:pPr>
-      <w:r>
-        <w:t xml:space="preserve">Stilare e mettere </w:t>
-      </w:r>
-      <w:proofErr w:type="spellStart"/>
-      <w:r>
-        <w:t>slideshow</w:t>
-      </w:r>
-      <w:proofErr w:type="spellEnd"/>
-      <w:r>
-        <w:t>.</w:t>
-      </w:r>
-    </w:p>
-    <w:p>
-      <w:pPr>
-        <w:pStyle w:val="Paragrafoelenco"/>
-        <w:numPr>
-          <w:ilvl w:val="2"/>
-          <w:numId w:val="1"/>
-        </w:numPr>
-      </w:pPr>
-      <w:r>
-        <w:t>Creare visualizzazione prodotti per site.</w:t>
-      </w:r>
-    </w:p>
-    <w:p>
-      <w:pPr>
-        <w:pStyle w:val="Paragrafoelenco"/>
-        <w:numPr>
-          <w:ilvl w:val="2"/>
-          <w:numId w:val="1"/>
-        </w:numPr>
-      </w:pPr>
-      <w:proofErr w:type="spellStart"/>
-      <w:r>
-        <w:t>Dinamicizzare</w:t>
-      </w:r>
-      <w:proofErr w:type="spellEnd"/>
-      <w:r>
-        <w:t xml:space="preserve"> in base all’utenza.</w:t>
-      </w:r>
-    </w:p>
-    <w:p>
-      <w:pPr>
-        <w:pStyle w:val="Paragrafoelenco"/>
-        <w:numPr>
-          <w:ilvl w:val="2"/>
-          <w:numId w:val="1"/>
-        </w:numPr>
-      </w:pPr>
-      <w:r>
-        <w:t>Creare carello e conferma ordine(occhio che un ordine è sempre quello fino a che non viene confermato).</w:t>
-      </w:r>
-    </w:p>
-    <w:p>
-      <w:pPr>
-        <w:pStyle w:val="Paragrafoelenco"/>
-        <w:numPr>
-          <w:ilvl w:val="2"/>
-          <w:numId w:val="1"/>
-        </w:numPr>
-      </w:pPr>
-      <w:r>
-        <w:t>Form contatti (con mail).</w:t>
-      </w:r>
-    </w:p>
-    <w:p>
-      <w:pPr>
-        <w:pStyle w:val="Paragrafoelenco"/>
-        <w:numPr>
-          <w:ilvl w:val="1"/>
-          <w:numId w:val="1"/>
-        </w:numPr>
-      </w:pPr>
-      <w:r>
-        <w:t xml:space="preserve">SEZIONE USER: </w:t>
-      </w:r>
-      <w:r>
-        <w:t>Ultimata,</w:t>
-      </w:r>
-      <w:r>
-        <w:t xml:space="preserve"> revisionare e testare.</w:t>
-      </w:r>
-    </w:p>
-    <w:p>
-      <w:pPr>
-        <w:pStyle w:val="Paragrafoelenco"/>
-        <w:numPr>
-          <w:ilvl w:val="2"/>
-          <w:numId w:val="1"/>
-        </w:numPr>
-      </w:pPr>
-      <w:r>
-        <w:t xml:space="preserve">Creare meccanismo di registrazione e recupero </w:t>
-      </w:r>
-      <w:proofErr w:type="spellStart"/>
-      <w:r>
-        <w:t>pwd</w:t>
-      </w:r>
-      <w:proofErr w:type="spellEnd"/>
-      <w:r>
-        <w:t>.</w:t>
-      </w:r>
-    </w:p>
+    <w:p/>
+    <w:p/>
     <w:p/>
     <w:p>
       <w:pPr>

</xml_diff>

<commit_message>
costruzione inizilae per meccanismo registrazione, recupero pwd
</commit_message>
<xml_diff>
--- a/Lista lavori Giacomo.docx
+++ b/Lista lavori Giacomo.docx
@@ -430,6 +430,26 @@
         <w:t>.</w:t>
       </w:r>
     </w:p>
+    <w:p>
+      <w:pPr>
+        <w:pStyle w:val="Paragrafoelenco"/>
+        <w:numPr>
+          <w:ilvl w:val="3"/>
+          <w:numId w:val="1"/>
+        </w:numPr>
+      </w:pPr>
+      <w:r>
+        <w:t xml:space="preserve">Termina con test </w:t>
+      </w:r>
+      <w:proofErr w:type="spellStart"/>
+      <w:r>
+        <w:t>equant’altro</w:t>
+      </w:r>
+      <w:proofErr w:type="spellEnd"/>
+      <w:r>
+        <w:t>.</w:t>
+      </w:r>
+    </w:p>
     <w:p/>
     <w:p>
       <w:pPr>
@@ -569,105 +589,134 @@
           <w:sz w:val="36"/>
           <w:szCs w:val="36"/>
         </w:rPr>
+        <w:t>Problemi riscontrati:</w:t>
+      </w:r>
+    </w:p>
+    <w:p>
+      <w:pPr>
+        <w:pStyle w:val="Paragrafoelenco"/>
+        <w:numPr>
+          <w:ilvl w:val="1"/>
+          <w:numId w:val="1"/>
+        </w:numPr>
+      </w:pPr>
+      <w:r>
+        <w:t>Quando scade la sessione, esplode tutto per via dell’</w:t>
+      </w:r>
+      <w:proofErr w:type="spellStart"/>
+      <w:r>
+        <w:t>header</w:t>
+      </w:r>
+      <w:proofErr w:type="spellEnd"/>
+      <w:r>
+        <w:t xml:space="preserve"> location non ancora totalmente dinamico</w:t>
+      </w:r>
+    </w:p>
+    <w:p/>
+    <w:p/>
+    <w:p/>
+    <w:p/>
+    <w:p/>
+    <w:p/>
+    <w:p/>
+    <w:p/>
+    <w:p/>
+    <w:p>
+      <w:pPr>
+        <w:pStyle w:val="Paragrafoelenco"/>
+        <w:ind w:left="360"/>
+        <w:rPr>
+          <w:b/>
+          <w:sz w:val="36"/>
+          <w:szCs w:val="36"/>
+        </w:rPr>
+      </w:pPr>
+      <w:r>
+        <w:rPr>
+          <w:b/>
+          <w:sz w:val="36"/>
+          <w:szCs w:val="36"/>
+        </w:rPr>
+        <w:t>A</w:t>
+      </w:r>
+      <w:r>
+        <w:rPr>
+          <w:b/>
+          <w:sz w:val="36"/>
+          <w:szCs w:val="36"/>
+        </w:rPr>
+        <w:t>nnotazioni per caricamento online:</w:t>
+      </w:r>
+    </w:p>
+    <w:p>
+      <w:pPr>
+        <w:pStyle w:val="Paragrafoelenco"/>
+        <w:numPr>
+          <w:ilvl w:val="1"/>
+          <w:numId w:val="1"/>
+        </w:numPr>
+      </w:pPr>
+      <w:r>
+        <w:t>dati DB:</w:t>
+      </w:r>
+    </w:p>
+    <w:p>
+      <w:pPr>
+        <w:ind w:left="2124"/>
+      </w:pPr>
+      <w:r>
+        <w:t>HOST: sql.ozntone.com</w:t>
+      </w:r>
+    </w:p>
+    <w:p>
+      <w:pPr>
+        <w:ind w:left="2124"/>
+      </w:pPr>
+      <w:r>
+        <w:t>USERID e DBNAME: ozntonec41438</w:t>
+      </w:r>
+    </w:p>
+    <w:p>
+      <w:pPr>
+        <w:ind w:left="2124"/>
+      </w:pPr>
+      <w:r>
+        <w:t>PASSWORD: oznt50584</w:t>
+      </w:r>
+    </w:p>
+    <w:p/>
+    <w:p/>
+    <w:p/>
+    <w:p/>
+    <w:p/>
+    <w:p/>
+    <w:p/>
+    <w:p/>
+    <w:p/>
+    <w:p/>
+    <w:p/>
+    <w:p>
+      <w:pPr>
+        <w:pStyle w:val="Paragrafoelenco"/>
+        <w:rPr>
+          <w:b/>
+          <w:color w:val="4F81BD" w:themeColor="accent1"/>
+          <w:sz w:val="36"/>
+          <w:szCs w:val="36"/>
+        </w:rPr>
+      </w:pPr>
+      <w:r>
+        <w:rPr>
+          <w:b/>
+          <w:color w:val="4F81BD" w:themeColor="accent1"/>
+          <w:sz w:val="36"/>
+          <w:szCs w:val="36"/>
+        </w:rPr>
         <w:lastRenderedPageBreak/>
-        <w:t>Problemi riscontrati:</w:t>
-      </w:r>
-    </w:p>
-    <w:p>
-      <w:pPr>
-        <w:pStyle w:val="Paragrafoelenco"/>
-        <w:numPr>
-          <w:ilvl w:val="1"/>
-          <w:numId w:val="1"/>
-        </w:numPr>
-      </w:pPr>
-      <w:r>
-        <w:t>Quando scade la sessione, esplode tutto per via dell’</w:t>
-      </w:r>
-      <w:proofErr w:type="spellStart"/>
-      <w:r>
-        <w:t>header</w:t>
-      </w:r>
-      <w:proofErr w:type="spellEnd"/>
-      <w:r>
-        <w:t xml:space="preserve"> location non ancora totalmente dinamico</w:t>
-      </w:r>
-    </w:p>
-    <w:p/>
-    <w:p/>
-    <w:p/>
-    <w:p/>
-    <w:p>
+        <w:t>Domande per cliente:</w:t>
+      </w:r>
       <w:bookmarkStart w:id="0" w:name="_GoBack"/>
       <w:bookmarkEnd w:id="0"/>
-    </w:p>
-    <w:p/>
-    <w:p/>
-    <w:p/>
-    <w:p/>
-    <w:p>
-      <w:pPr>
-        <w:pStyle w:val="Paragrafoelenco"/>
-        <w:numPr>
-          <w:ilvl w:val="0"/>
-          <w:numId w:val="1"/>
-        </w:numPr>
-      </w:pPr>
-      <w:r>
-        <w:t>annotazioni per caricamento online:</w:t>
-      </w:r>
-    </w:p>
-    <w:p>
-      <w:pPr>
-        <w:pStyle w:val="Paragrafoelenco"/>
-        <w:numPr>
-          <w:ilvl w:val="1"/>
-          <w:numId w:val="1"/>
-        </w:numPr>
-      </w:pPr>
-      <w:r>
-        <w:t>dati DB:</w:t>
-      </w:r>
-    </w:p>
-    <w:p>
-      <w:pPr>
-        <w:ind w:left="2124"/>
-      </w:pPr>
-      <w:r>
-        <w:t>HOST: sql.ozntone.com</w:t>
-      </w:r>
-    </w:p>
-    <w:p>
-      <w:pPr>
-        <w:ind w:left="2124"/>
-      </w:pPr>
-      <w:r>
-        <w:t>USERID e DBNAME: ozntonec41438</w:t>
-      </w:r>
-    </w:p>
-    <w:p>
-      <w:pPr>
-        <w:ind w:left="2124"/>
-      </w:pPr>
-      <w:r>
-        <w:t>PASSWORD: oznt50584</w:t>
-      </w:r>
-    </w:p>
-    <w:p/>
-    <w:p/>
-    <w:p/>
-    <w:p/>
-    <w:p>
-      <w:pPr>
-        <w:pStyle w:val="Paragrafoelenco"/>
-        <w:numPr>
-          <w:ilvl w:val="0"/>
-          <w:numId w:val="2"/>
-        </w:numPr>
-      </w:pPr>
-      <w:r>
-        <w:t>Domande per cliente:</w:t>
-      </w:r>
     </w:p>
     <w:p>
       <w:pPr>
@@ -909,7 +958,7 @@
         <w:rFonts w:ascii="Wingdings" w:hAnsi="Wingdings" w:hint="default"/>
       </w:rPr>
     </w:lvl>
-    <w:lvl w:ilvl="3" w:tplc="04100001" w:tentative="1">
+    <w:lvl w:ilvl="3" w:tplc="04100001">
       <w:start w:val="1"/>
       <w:numFmt w:val="bullet"/>
       <w:lvlText w:val=""/>

</xml_diff>

<commit_message>
aggiunta modifica per calcolo % prezzi + varie
</commit_message>
<xml_diff>
--- a/Lista lavori Giacomo.docx
+++ b/Lista lavori Giacomo.docx
@@ -293,6 +293,20 @@
         <w:t>).</w:t>
       </w:r>
     </w:p>
+    <w:p>
+      <w:pPr>
+        <w:pStyle w:val="Paragrafoelenco"/>
+        <w:numPr>
+          <w:ilvl w:val="1"/>
+          <w:numId w:val="1"/>
+        </w:numPr>
+      </w:pPr>
+      <w:r>
+        <w:t>Su incremento  % prezzi vedi taglio decimali.</w:t>
+      </w:r>
+      <w:bookmarkStart w:id="0" w:name="_GoBack"/>
+      <w:bookmarkEnd w:id="0"/>
+    </w:p>
     <w:p/>
     <w:p>
       <w:pPr>
@@ -541,7 +555,6 @@
           <w:sz w:val="36"/>
           <w:szCs w:val="36"/>
         </w:rPr>
-        <w:lastRenderedPageBreak/>
         <w:t>Problemi riscontrati:</w:t>
       </w:r>
     </w:p>
@@ -786,7 +799,6 @@
           <w:sz w:val="36"/>
           <w:szCs w:val="36"/>
         </w:rPr>
-        <w:lastRenderedPageBreak/>
         <w:t>A</w:t>
       </w:r>
       <w:r>
@@ -849,8 +861,6 @@
           <w:szCs w:val="36"/>
         </w:rPr>
       </w:pPr>
-      <w:bookmarkStart w:id="0" w:name="_GoBack"/>
-      <w:bookmarkEnd w:id="0"/>
       <w:r>
         <w:rPr>
           <w:b/>

</xml_diff>

<commit_message>
imp inizilae per company images da testare
</commit_message>
<xml_diff>
--- a/Lista lavori Giacomo.docx
+++ b/Lista lavori Giacomo.docx
@@ -304,8 +304,6 @@
       <w:r>
         <w:t>Su incremento  % prezzi vedi taglio decimali e fare in modo che i prezzi vengano convertiti in percentuali al ritorno</w:t>
       </w:r>
-      <w:bookmarkStart w:id="0" w:name="_GoBack"/>
-      <w:bookmarkEnd w:id="0"/>
       <w:r>
         <w:t>.</w:t>
       </w:r>
@@ -605,7 +603,27 @@
     <w:p/>
     <w:p/>
     <w:p/>
-    <w:p/>
+    <w:p>
+      <w:pPr>
+        <w:rPr>
+          <w:b/>
+          <w:color w:val="C0504D" w:themeColor="accent2"/>
+          <w:sz w:val="36"/>
+          <w:szCs w:val="36"/>
+        </w:rPr>
+      </w:pPr>
+      <w:bookmarkStart w:id="0" w:name="_GoBack"/>
+      <w:r>
+        <w:rPr>
+          <w:b/>
+          <w:color w:val="C0504D" w:themeColor="accent2"/>
+          <w:sz w:val="36"/>
+          <w:szCs w:val="36"/>
+        </w:rPr>
+        <w:t>Possibili lavori futuri</w:t>
+      </w:r>
+    </w:p>
+    <w:bookmarkEnd w:id="0"/>
     <w:p/>
     <w:p/>
     <w:p/>

</xml_diff>

<commit_message>
modifica iniziale per consentire gestione
ruoli per amministratori, d'ora in poi (occhio SCAP) per vedere tutto
bisogna usare l'utente jack con pwd jack
</commit_message>
<xml_diff>
--- a/Lista lavori Giacomo.docx
+++ b/Lista lavori Giacomo.docx
@@ -156,8 +156,14 @@
           <w:ilvl w:val="1"/>
           <w:numId w:val="1"/>
         </w:numPr>
-      </w:pPr>
-      <w:r>
+        <w:rPr>
+          <w:strike/>
+        </w:rPr>
+      </w:pPr>
+      <w:r>
+        <w:rPr>
+          <w:strike/>
+        </w:rPr>
         <w:t>Creare una classe contenente le variabili ( per comodità).</w:t>
       </w:r>
     </w:p>
@@ -191,6 +197,12 @@
         <w:t>Aggiungere il pager ove ritenuto necessario</w:t>
       </w:r>
       <w:r>
+        <w:rPr>
+          <w:b/>
+        </w:rPr>
+        <w:t>(aspetta stile)</w:t>
+      </w:r>
+      <w:r>
         <w:t>.</w:t>
       </w:r>
     </w:p>
@@ -217,16 +229,83 @@
           <w:numId w:val="1"/>
         </w:numPr>
       </w:pPr>
-      <w:r>
-        <w:t xml:space="preserve">Aggiungi confirm date all’ordine(anche su </w:t>
-      </w:r>
-      <w:proofErr w:type="spellStart"/>
-      <w:r>
-        <w:t>db</w:t>
-      </w:r>
-      <w:proofErr w:type="spellEnd"/>
-      <w:r>
-        <w:t>)</w:t>
+      <w:bookmarkStart w:id="0" w:name="_GoBack"/>
+      <w:bookmarkEnd w:id="0"/>
+      <w:r>
+        <w:t>Fare in modo che un utente non possa eliminare se stesso.</w:t>
+      </w:r>
+    </w:p>
+    <w:p>
+      <w:pPr>
+        <w:pStyle w:val="Paragrafoelenco"/>
+        <w:numPr>
+          <w:ilvl w:val="1"/>
+          <w:numId w:val="1"/>
+        </w:numPr>
+      </w:pPr>
+      <w:r>
+        <w:t>Sistemazione completa account utente, con attivazione via mail ecc.</w:t>
+      </w:r>
+    </w:p>
+    <w:p>
+      <w:pPr>
+        <w:rPr>
+          <w:u w:val="single"/>
+        </w:rPr>
+      </w:pPr>
+    </w:p>
+    <w:p>
+      <w:pPr>
+        <w:pStyle w:val="Paragrafoelenco"/>
+        <w:numPr>
+          <w:ilvl w:val="0"/>
+          <w:numId w:val="1"/>
+        </w:numPr>
+      </w:pPr>
+      <w:r>
+        <w:t>Lavori minoritari:</w:t>
+      </w:r>
+    </w:p>
+    <w:p>
+      <w:pPr>
+        <w:pStyle w:val="Paragrafoelenco"/>
+        <w:numPr>
+          <w:ilvl w:val="1"/>
+          <w:numId w:val="1"/>
+        </w:numPr>
+      </w:pPr>
+      <w:r>
+        <w:t>imposta layout pdf (per ulteriori grafiche e impostazioni chiedere al cliente).</w:t>
+      </w:r>
+    </w:p>
+    <w:p>
+      <w:pPr>
+        <w:pStyle w:val="Paragrafoelenco"/>
+        <w:numPr>
+          <w:ilvl w:val="1"/>
+          <w:numId w:val="1"/>
+        </w:numPr>
+      </w:pPr>
+      <w:r>
+        <w:t xml:space="preserve">Vedi per mailing (html, </w:t>
+      </w:r>
+      <w:r>
+        <w:t>attachment, ecc.</w:t>
+      </w:r>
+      <w:r>
+        <w:t>).</w:t>
+      </w:r>
+    </w:p>
+    <w:p>
+      <w:pPr>
+        <w:pStyle w:val="Paragrafoelenco"/>
+        <w:numPr>
+          <w:ilvl w:val="1"/>
+          <w:numId w:val="1"/>
+        </w:numPr>
+      </w:pPr>
+      <w:r>
+        <w:t>Su incremento  % prezzi vedi taglio decimali e fare in modo che i prezzi vengano convertiti in percentuali al ritorno</w:t>
       </w:r>
       <w:r>
         <w:t>.</w:t>
@@ -241,16 +320,10 @@
         </w:numPr>
       </w:pPr>
       <w:r>
-        <w:t>Fare in modo che un utente non possa eliminare se stesso.</w:t>
-      </w:r>
-    </w:p>
-    <w:p>
-      <w:pPr>
-        <w:rPr>
-          <w:u w:val="single"/>
-        </w:rPr>
-      </w:pPr>
-    </w:p>
+        <w:t>Barra di ricerca sui prodotti.</w:t>
+      </w:r>
+    </w:p>
+    <w:p/>
     <w:p>
       <w:pPr>
         <w:pStyle w:val="Paragrafoelenco"/>
@@ -260,7 +333,7 @@
         </w:numPr>
       </w:pPr>
       <w:r>
-        <w:t>Lavori minoritari:</w:t>
+        <w:t>Prossime sessioni di lavoro</w:t>
       </w:r>
     </w:p>
     <w:p>
@@ -272,67 +345,27 @@
         </w:numPr>
       </w:pPr>
       <w:r>
-        <w:t>imposta layout pdf (per ulteriori grafiche e impostazioni chiedere al cliente).</w:t>
-      </w:r>
-    </w:p>
-    <w:p>
-      <w:pPr>
-        <w:pStyle w:val="Paragrafoelenco"/>
-        <w:numPr>
-          <w:ilvl w:val="1"/>
-          <w:numId w:val="1"/>
-        </w:numPr>
-      </w:pPr>
-      <w:r>
-        <w:t xml:space="preserve">Vedi per mailing (html, </w:t>
-      </w:r>
-      <w:r>
-        <w:t>attachment, ecc.</w:t>
-      </w:r>
-      <w:r>
-        <w:t>).</w:t>
-      </w:r>
-    </w:p>
-    <w:p>
-      <w:pPr>
-        <w:pStyle w:val="Paragrafoelenco"/>
-        <w:numPr>
-          <w:ilvl w:val="1"/>
-          <w:numId w:val="1"/>
-        </w:numPr>
-      </w:pPr>
-      <w:r>
-        <w:t>Su incremento  % prezzi vedi taglio decimali e fare in modo che i prezzi vengano convertiti in percentuali al ritorno</w:t>
+        <w:t>FRONT END: strutturazione  più aggiunta templating.</w:t>
+      </w:r>
+    </w:p>
+    <w:p>
+      <w:pPr>
+        <w:pStyle w:val="Paragrafoelenco"/>
+        <w:numPr>
+          <w:ilvl w:val="2"/>
+          <w:numId w:val="1"/>
+        </w:numPr>
+      </w:pPr>
+      <w:r>
+        <w:t>Stilare e mettere slideshow</w:t>
+      </w:r>
+      <w:r>
+        <w:t xml:space="preserve"> (con animazione auto)</w:t>
       </w:r>
       <w:r>
         <w:t>.</w:t>
       </w:r>
     </w:p>
-    <w:p/>
-    <w:p>
-      <w:pPr>
-        <w:pStyle w:val="Paragrafoelenco"/>
-        <w:numPr>
-          <w:ilvl w:val="0"/>
-          <w:numId w:val="1"/>
-        </w:numPr>
-      </w:pPr>
-      <w:r>
-        <w:t>Prossime sessioni di lavoro</w:t>
-      </w:r>
-    </w:p>
-    <w:p>
-      <w:pPr>
-        <w:pStyle w:val="Paragrafoelenco"/>
-        <w:numPr>
-          <w:ilvl w:val="1"/>
-          <w:numId w:val="1"/>
-        </w:numPr>
-      </w:pPr>
-      <w:r>
-        <w:t>FRONT END: strutturazione  più aggiunta templating.</w:t>
-      </w:r>
-    </w:p>
     <w:p>
       <w:pPr>
         <w:pStyle w:val="Paragrafoelenco"/>
@@ -342,7 +375,7 @@
         </w:numPr>
       </w:pPr>
       <w:r>
-        <w:t>Stilare e mettere slideshow.</w:t>
+        <w:t>Creare visualizzazione prodotti per site.</w:t>
       </w:r>
     </w:p>
     <w:p>
@@ -354,7 +387,7 @@
         </w:numPr>
       </w:pPr>
       <w:r>
-        <w:t>Creare visualizzazione prodotti per site.</w:t>
+        <w:t>Dinamicizzare in base all’utenza.</w:t>
       </w:r>
     </w:p>
     <w:p>
@@ -366,7 +399,7 @@
         </w:numPr>
       </w:pPr>
       <w:r>
-        <w:t>Dinamicizzare in base all’utenza.</w:t>
+        <w:t>Creare carello e conferma ordine(occhio che un ordine è sempre quello fino a che non viene confermato).</w:t>
       </w:r>
     </w:p>
     <w:p>
@@ -378,7 +411,7 @@
         </w:numPr>
       </w:pPr>
       <w:r>
-        <w:t>Creare carello e conferma ordine(occhio che un ordine è sempre quello fino a che non viene confermato).</w:t>
+        <w:t>Form contatti (con mail).</w:t>
       </w:r>
     </w:p>
     <w:p>
@@ -390,7 +423,13 @@
         </w:numPr>
       </w:pPr>
       <w:r>
-        <w:t>Form contatti (con mail).</w:t>
+        <w:t xml:space="preserve">Nel dettaglio di un </w:t>
+      </w:r>
+      <w:r>
+        <w:t>prodotto</w:t>
+      </w:r>
+      <w:r>
+        <w:t xml:space="preserve"> sarà necessario vedere il prezzo scontato.</w:t>
       </w:r>
     </w:p>
     <w:p>
@@ -582,21 +621,11 @@
           <w:numId w:val="1"/>
         </w:numPr>
       </w:pPr>
-      <w:proofErr w:type="spellStart"/>
-      <w:r>
-        <w:t>Logout</w:t>
-      </w:r>
-      <w:proofErr w:type="spellEnd"/>
-      <w:r>
-        <w:t xml:space="preserve"> dal dominio di prova ha un </w:t>
-      </w:r>
-      <w:proofErr w:type="spellStart"/>
-      <w:r>
-        <w:t>path</w:t>
-      </w:r>
-      <w:proofErr w:type="spellEnd"/>
-      <w:r>
-        <w:t xml:space="preserve"> parzialmente relativo.</w:t>
+      <w:r>
+        <w:t>Log out</w:t>
+      </w:r>
+      <w:r>
+        <w:t xml:space="preserve"> dal dominio di prova ha un path parzialmente relativo.</w:t>
       </w:r>
     </w:p>
     <w:p/>
@@ -612,7 +641,6 @@
           <w:szCs w:val="36"/>
         </w:rPr>
       </w:pPr>
-      <w:bookmarkStart w:id="0" w:name="_GoBack"/>
       <w:r>
         <w:rPr>
           <w:b/>
@@ -623,7 +651,6 @@
         <w:t>Possibili lavori futuri</w:t>
       </w:r>
     </w:p>
-    <w:bookmarkEnd w:id="0"/>
     <w:p/>
     <w:p/>
     <w:p/>
@@ -932,7 +959,10 @@
       </w:pPr>
       <w:proofErr w:type="spellStart"/>
       <w:r>
-        <w:t>Products</w:t>
+        <w:t>Customer</w:t>
+      </w:r>
+      <w:r>
+        <w:t>s</w:t>
       </w:r>
       <w:proofErr w:type="spellEnd"/>
       <w:r>
@@ -948,84 +978,6 @@
         </w:numPr>
       </w:pPr>
       <w:r>
-        <w:t xml:space="preserve">se elimino un prodotto non rientra più nel dettaglio dell'ordine, quindi un documento valevole deve sempre essere creato e salvato nella cartella </w:t>
-      </w:r>
-      <w:proofErr w:type="spellStart"/>
-      <w:r>
-        <w:t>invoices</w:t>
-      </w:r>
-      <w:proofErr w:type="spellEnd"/>
-      <w:r>
-        <w:t xml:space="preserve"> oppure </w:t>
-      </w:r>
-      <w:proofErr w:type="spellStart"/>
-      <w:r>
-        <w:t>order_details</w:t>
-      </w:r>
-      <w:proofErr w:type="spellEnd"/>
-      <w:r>
-        <w:t xml:space="preserve">. </w:t>
-      </w:r>
-      <w:r>
-        <w:rPr>
-          <w:b/>
-        </w:rPr>
-        <w:t>Chiedere sul da</w:t>
-      </w:r>
-      <w:r>
-        <w:rPr>
-          <w:b/>
-        </w:rPr>
-        <w:t xml:space="preserve"> </w:t>
-      </w:r>
-      <w:r>
-        <w:rPr>
-          <w:b/>
-        </w:rPr>
-        <w:t>farsi(elimino e va</w:t>
-      </w:r>
-      <w:r>
-        <w:rPr>
-          <w:b/>
-        </w:rPr>
-        <w:t xml:space="preserve"> </w:t>
-      </w:r>
-      <w:r>
-        <w:rPr>
-          <w:b/>
-        </w:rPr>
-        <w:t>bene oppure disattivo prodotti?).</w:t>
-      </w:r>
-    </w:p>
-    <w:p>
-      <w:pPr>
-        <w:pStyle w:val="Paragrafoelenco"/>
-        <w:numPr>
-          <w:ilvl w:val="2"/>
-          <w:numId w:val="2"/>
-        </w:numPr>
-      </w:pPr>
-      <w:proofErr w:type="spellStart"/>
-      <w:r>
-        <w:t>Customer</w:t>
-      </w:r>
-      <w:r>
-        <w:t>s</w:t>
-      </w:r>
-      <w:proofErr w:type="spellEnd"/>
-      <w:r>
-        <w:t>:</w:t>
-      </w:r>
-    </w:p>
-    <w:p>
-      <w:pPr>
-        <w:pStyle w:val="Paragrafoelenco"/>
-        <w:numPr>
-          <w:ilvl w:val="3"/>
-          <w:numId w:val="2"/>
-        </w:numPr>
-      </w:pPr>
-      <w:r>
         <w:t xml:space="preserve">Per ora i clienti non si possono cancellare, vengono solo disattivati. </w:t>
       </w:r>
       <w:r>
@@ -1035,35 +987,7 @@
         <w:t>Chiedere a jack se tenere storico ordini nel DB o meno.</w:t>
       </w:r>
     </w:p>
-    <w:p>
-      <w:pPr>
-        <w:pStyle w:val="Paragrafoelenco"/>
-        <w:numPr>
-          <w:ilvl w:val="2"/>
-          <w:numId w:val="2"/>
-        </w:numPr>
-      </w:pPr>
-      <w:proofErr w:type="spellStart"/>
-      <w:r>
-        <w:t>Orders</w:t>
-      </w:r>
-      <w:proofErr w:type="spellEnd"/>
-      <w:r>
-        <w:t>:</w:t>
-      </w:r>
-    </w:p>
-    <w:p>
-      <w:pPr>
-        <w:pStyle w:val="Paragrafoelenco"/>
-        <w:numPr>
-          <w:ilvl w:val="3"/>
-          <w:numId w:val="2"/>
-        </w:numPr>
-      </w:pPr>
-      <w:r>
-        <w:t>Implementare modifica? (vedere anche costi).</w:t>
-      </w:r>
-    </w:p>
+    <w:p/>
     <w:sectPr>
       <w:pgSz w:w="11906" w:h="16838"/>
       <w:pgMar w:top="1417" w:right="1134" w:bottom="1134" w:left="1134" w:header="708" w:footer="708" w:gutter="0"/>

</xml_diff>

<commit_message>
meccanismo mail pper user
</commit_message>
<xml_diff>
--- a/Lista lavori Giacomo.docx
+++ b/Lista lavori Giacomo.docx
@@ -209,21 +209,11 @@
         </w:numPr>
       </w:pPr>
       <w:r>
-        <w:t xml:space="preserve">L’eliminazione di un </w:t>
-      </w:r>
-      <w:proofErr w:type="spellStart"/>
-      <w:r>
-        <w:t>customer</w:t>
-      </w:r>
-      <w:proofErr w:type="spellEnd"/>
-      <w:r>
-        <w:t xml:space="preserve"> è TOTALE(spacca anche </w:t>
-      </w:r>
-      <w:proofErr w:type="spellStart"/>
-      <w:r>
-        <w:t>db</w:t>
-      </w:r>
-      <w:proofErr w:type="spellEnd"/>
+        <w:t xml:space="preserve">L’eliminazione di un customer è TOTALE(spacca anche </w:t>
+      </w:r>
+      <w:r>
+        <w:t>DB</w:t>
+      </w:r>
       <w:r>
         <w:t>).</w:t>
       </w:r>
@@ -239,28 +229,13 @@
       <w:r>
         <w:t xml:space="preserve">Assegnare il riferimento dei prezzi ad un cliente(vedi modificare </w:t>
       </w:r>
-      <w:proofErr w:type="spellStart"/>
-      <w:r>
-        <w:t>db</w:t>
-      </w:r>
-      <w:proofErr w:type="spellEnd"/>
+      <w:r>
+        <w:t>DB</w:t>
+      </w:r>
       <w:r>
         <w:t>).</w:t>
       </w:r>
     </w:p>
-    <w:p/>
-    <w:p>
-      <w:pPr>
-        <w:pStyle w:val="Paragrafoelenco"/>
-        <w:numPr>
-          <w:ilvl w:val="0"/>
-          <w:numId w:val="1"/>
-        </w:numPr>
-      </w:pPr>
-      <w:r>
-        <w:t>Lavori minoritari:</w:t>
-      </w:r>
-    </w:p>
     <w:p>
       <w:pPr>
         <w:pStyle w:val="Paragrafoelenco"/>
@@ -270,136 +245,159 @@
         </w:numPr>
       </w:pPr>
       <w:r>
-        <w:t>imposta layout pdf (per ulteriori grafiche e impostazioni chiedere al cliente).</w:t>
-      </w:r>
-    </w:p>
-    <w:p>
-      <w:pPr>
-        <w:pStyle w:val="Paragrafoelenco"/>
-        <w:numPr>
-          <w:ilvl w:val="1"/>
-          <w:numId w:val="1"/>
-        </w:numPr>
-      </w:pPr>
-      <w:r>
-        <w:t xml:space="preserve">Vedi per mailing (html, </w:t>
-      </w:r>
-      <w:r>
-        <w:t>attachment, ecc.</w:t>
-      </w:r>
-      <w:r>
-        <w:t>).</w:t>
-      </w:r>
-    </w:p>
-    <w:p>
-      <w:pPr>
-        <w:pStyle w:val="Paragrafoelenco"/>
-        <w:numPr>
-          <w:ilvl w:val="1"/>
-          <w:numId w:val="1"/>
-        </w:numPr>
-      </w:pPr>
-      <w:r>
-        <w:t>Su incremento  % prezzi vedi taglio decimali e fare in modo che i prezzi vengano convertiti in percentuali al ritorno</w:t>
-      </w:r>
-      <w:r>
-        <w:t>.</w:t>
-      </w:r>
-    </w:p>
-    <w:p>
-      <w:pPr>
-        <w:pStyle w:val="Paragrafoelenco"/>
-        <w:numPr>
-          <w:ilvl w:val="1"/>
-          <w:numId w:val="1"/>
-        </w:numPr>
-      </w:pPr>
-      <w:r>
-        <w:t>Barra di ricerca sui prodotti</w:t>
-      </w:r>
-      <w:r>
-        <w:rPr>
-          <w:b/>
-        </w:rPr>
-        <w:t>(precedenza pari a 0)</w:t>
-      </w:r>
-      <w:r>
-        <w:t>.</w:t>
-      </w:r>
-    </w:p>
-    <w:p/>
-    <w:p>
-      <w:pPr>
-        <w:pStyle w:val="Paragrafoelenco"/>
-        <w:numPr>
-          <w:ilvl w:val="0"/>
-          <w:numId w:val="1"/>
-        </w:numPr>
-      </w:pPr>
-      <w:r>
-        <w:t>Prossime sessioni di lavoro</w:t>
-      </w:r>
-    </w:p>
-    <w:p>
-      <w:pPr>
-        <w:pStyle w:val="Paragrafoelenco"/>
-        <w:numPr>
-          <w:ilvl w:val="1"/>
-          <w:numId w:val="1"/>
-        </w:numPr>
-      </w:pPr>
-      <w:r>
-        <w:t xml:space="preserve">FRONT END: strutturazione </w:t>
-      </w:r>
-    </w:p>
-    <w:p>
-      <w:pPr>
-        <w:pStyle w:val="Paragrafoelenco"/>
-        <w:numPr>
-          <w:ilvl w:val="2"/>
-          <w:numId w:val="1"/>
-        </w:numPr>
-      </w:pPr>
-      <w:r>
-        <w:t>Stilare e mettere slideshow</w:t>
-      </w:r>
-      <w:r>
-        <w:t xml:space="preserve"> (con animazione auto)</w:t>
-      </w:r>
-      <w:r>
-        <w:t>.</w:t>
-      </w:r>
-    </w:p>
-    <w:p>
-      <w:pPr>
-        <w:pStyle w:val="Paragrafoelenco"/>
-        <w:numPr>
-          <w:ilvl w:val="2"/>
-          <w:numId w:val="1"/>
-        </w:numPr>
-      </w:pPr>
-      <w:r>
-        <w:t>Creare visualizzazione prodotti per site.</w:t>
-      </w:r>
-    </w:p>
-    <w:p>
-      <w:pPr>
-        <w:pStyle w:val="Paragrafoelenco"/>
-        <w:numPr>
-          <w:ilvl w:val="2"/>
-          <w:numId w:val="1"/>
-        </w:numPr>
-      </w:pPr>
-      <w:r>
-        <w:t>Dinamicizzare in base all’utenza</w:t>
-      </w:r>
-      <w:r>
-        <w:t xml:space="preserve">(soprattutto </w:t>
-      </w:r>
+        <w:t>Non assegnare Jack ai clienti.</w:t>
+      </w:r>
+    </w:p>
+    <w:p>
       <w:bookmarkStart w:id="0" w:name="_GoBack"/>
       <w:bookmarkEnd w:id="0"/>
-      <w:r>
-        <w:t>prezzi)</w:t>
+    </w:p>
+    <w:p>
+      <w:pPr>
+        <w:pStyle w:val="Paragrafoelenco"/>
+        <w:numPr>
+          <w:ilvl w:val="0"/>
+          <w:numId w:val="1"/>
+        </w:numPr>
+      </w:pPr>
+      <w:r>
+        <w:t>Lavori minoritari:</w:t>
+      </w:r>
+    </w:p>
+    <w:p>
+      <w:pPr>
+        <w:pStyle w:val="Paragrafoelenco"/>
+        <w:numPr>
+          <w:ilvl w:val="1"/>
+          <w:numId w:val="1"/>
+        </w:numPr>
+      </w:pPr>
+      <w:r>
+        <w:t>imposta layout pdf (per ulteriori grafiche e impostazioni chiedere al cliente).</w:t>
+      </w:r>
+    </w:p>
+    <w:p>
+      <w:pPr>
+        <w:pStyle w:val="Paragrafoelenco"/>
+        <w:numPr>
+          <w:ilvl w:val="1"/>
+          <w:numId w:val="1"/>
+        </w:numPr>
+      </w:pPr>
+      <w:r>
+        <w:t xml:space="preserve">Vedi per mailing (html, </w:t>
+      </w:r>
+      <w:r>
+        <w:t>attachment, ecc.</w:t>
+      </w:r>
+      <w:r>
+        <w:t>).</w:t>
+      </w:r>
+    </w:p>
+    <w:p>
+      <w:pPr>
+        <w:pStyle w:val="Paragrafoelenco"/>
+        <w:numPr>
+          <w:ilvl w:val="1"/>
+          <w:numId w:val="1"/>
+        </w:numPr>
+      </w:pPr>
+      <w:r>
+        <w:t>Su incremento  % prezzi vedi taglio decimali e fare in modo che i prezzi vengano convertiti in percentuali al ritorno</w:t>
+      </w:r>
+      <w:r>
+        <w:t>.</w:t>
+      </w:r>
+    </w:p>
+    <w:p>
+      <w:pPr>
+        <w:pStyle w:val="Paragrafoelenco"/>
+        <w:numPr>
+          <w:ilvl w:val="1"/>
+          <w:numId w:val="1"/>
+        </w:numPr>
+      </w:pPr>
+      <w:r>
+        <w:t>Barra di ricerca sui prodotti</w:t>
+      </w:r>
+      <w:r>
+        <w:rPr>
+          <w:b/>
+        </w:rPr>
+        <w:t>(precedenza pari a 0)</w:t>
+      </w:r>
+      <w:r>
+        <w:t>.</w:t>
+      </w:r>
+    </w:p>
+    <w:p/>
+    <w:p>
+      <w:pPr>
+        <w:pStyle w:val="Paragrafoelenco"/>
+        <w:numPr>
+          <w:ilvl w:val="0"/>
+          <w:numId w:val="1"/>
+        </w:numPr>
+      </w:pPr>
+      <w:r>
+        <w:t>Prossime sessioni di lavoro</w:t>
+      </w:r>
+    </w:p>
+    <w:p>
+      <w:pPr>
+        <w:pStyle w:val="Paragrafoelenco"/>
+        <w:numPr>
+          <w:ilvl w:val="1"/>
+          <w:numId w:val="1"/>
+        </w:numPr>
+      </w:pPr>
+      <w:r>
+        <w:t xml:space="preserve">FRONT END: strutturazione </w:t>
+      </w:r>
+    </w:p>
+    <w:p>
+      <w:pPr>
+        <w:pStyle w:val="Paragrafoelenco"/>
+        <w:numPr>
+          <w:ilvl w:val="2"/>
+          <w:numId w:val="1"/>
+        </w:numPr>
+      </w:pPr>
+      <w:r>
+        <w:t>Stilare e mettere slideshow</w:t>
+      </w:r>
+      <w:r>
+        <w:t xml:space="preserve"> (con animazione auto)</w:t>
+      </w:r>
+      <w:r>
+        <w:t>.</w:t>
+      </w:r>
+    </w:p>
+    <w:p>
+      <w:pPr>
+        <w:pStyle w:val="Paragrafoelenco"/>
+        <w:numPr>
+          <w:ilvl w:val="2"/>
+          <w:numId w:val="1"/>
+        </w:numPr>
+      </w:pPr>
+      <w:r>
+        <w:t>Creare visualizzazione prodotti per site.</w:t>
+      </w:r>
+    </w:p>
+    <w:p>
+      <w:pPr>
+        <w:pStyle w:val="Paragrafoelenco"/>
+        <w:numPr>
+          <w:ilvl w:val="2"/>
+          <w:numId w:val="1"/>
+        </w:numPr>
+      </w:pPr>
+      <w:r>
+        <w:t>Dinamicizzare in base all’utenza</w:t>
+      </w:r>
+      <w:r>
+        <w:t>(soprattutto prezzi)</w:t>
       </w:r>
       <w:r>
         <w:t>.</w:t>
@@ -619,31 +617,7 @@
         <w:t xml:space="preserve"> dal dominio di prova ha un path parzialmente relativo.</w:t>
       </w:r>
     </w:p>
-    <w:p>
-      <w:pPr>
-        <w:pStyle w:val="Paragrafoelenco"/>
-        <w:numPr>
-          <w:ilvl w:val="1"/>
-          <w:numId w:val="1"/>
-        </w:numPr>
-        <w:rPr>
-          <w:b/>
-        </w:rPr>
-      </w:pPr>
-      <w:r>
-        <w:rPr>
-          <w:b/>
-        </w:rPr>
-        <w:t>Distinguere sessioni per user e admin.</w:t>
-      </w:r>
-    </w:p>
-    <w:p>
-      <w:pPr>
-        <w:rPr>
-          <w:u w:val="single"/>
-        </w:rPr>
-      </w:pPr>
-    </w:p>
+    <w:p/>
     <w:p/>
     <w:p/>
     <w:p/>

</xml_diff>

<commit_message>
di tutto e di più
</commit_message>
<xml_diff>
--- a/Lista lavori Giacomo.docx
+++ b/Lista lavori Giacomo.docx
@@ -187,71 +187,40 @@
       <w:r>
         <w:t>.</w:t>
       </w:r>
-    </w:p>
-    <w:p>
-      <w:pPr>
-        <w:pStyle w:val="Paragrafoelenco"/>
-        <w:numPr>
-          <w:ilvl w:val="1"/>
-          <w:numId w:val="1"/>
-        </w:numPr>
-      </w:pPr>
-      <w:r>
-        <w:t>Sistemazione completa account utente, con attivazione via mail ecc.</w:t>
-      </w:r>
-    </w:p>
-    <w:p>
-      <w:pPr>
-        <w:pStyle w:val="Paragrafoelenco"/>
-        <w:numPr>
-          <w:ilvl w:val="1"/>
-          <w:numId w:val="1"/>
-        </w:numPr>
-      </w:pPr>
-      <w:r>
-        <w:t xml:space="preserve">L’eliminazione di un customer è TOTALE(spacca anche </w:t>
-      </w:r>
-      <w:r>
-        <w:t>DB</w:t>
-      </w:r>
-      <w:r>
-        <w:t>).</w:t>
-      </w:r>
-    </w:p>
-    <w:p>
-      <w:pPr>
-        <w:pStyle w:val="Paragrafoelenco"/>
-        <w:numPr>
-          <w:ilvl w:val="1"/>
-          <w:numId w:val="1"/>
-        </w:numPr>
-      </w:pPr>
-      <w:r>
-        <w:t xml:space="preserve">Assegnare il riferimento dei prezzi ad un cliente(vedi modificare </w:t>
-      </w:r>
-      <w:r>
-        <w:t>DB</w:t>
-      </w:r>
-      <w:r>
-        <w:t>).</w:t>
-      </w:r>
-    </w:p>
-    <w:p>
-      <w:pPr>
-        <w:pStyle w:val="Paragrafoelenco"/>
-        <w:numPr>
-          <w:ilvl w:val="1"/>
-          <w:numId w:val="1"/>
-        </w:numPr>
-      </w:pPr>
-      <w:r>
-        <w:t>Non assegnare Jack ai clienti.</w:t>
-      </w:r>
-    </w:p>
-    <w:p>
       <w:bookmarkStart w:id="0" w:name="_GoBack"/>
       <w:bookmarkEnd w:id="0"/>
     </w:p>
+    <w:p>
+      <w:pPr>
+        <w:pStyle w:val="Paragrafoelenco"/>
+        <w:numPr>
+          <w:ilvl w:val="1"/>
+          <w:numId w:val="1"/>
+        </w:numPr>
+      </w:pPr>
+      <w:r>
+        <w:t xml:space="preserve">L’eliminazione di un customer è TOTALE(spacca anche </w:t>
+      </w:r>
+      <w:r>
+        <w:t>DB</w:t>
+      </w:r>
+      <w:r>
+        <w:t>).</w:t>
+      </w:r>
+    </w:p>
+    <w:p>
+      <w:pPr>
+        <w:pStyle w:val="Paragrafoelenco"/>
+        <w:numPr>
+          <w:ilvl w:val="1"/>
+          <w:numId w:val="1"/>
+        </w:numPr>
+      </w:pPr>
+      <w:r>
+        <w:t>Non assegnare Jack ai clienti.</w:t>
+      </w:r>
+    </w:p>
+    <w:p/>
     <w:p>
       <w:pPr>
         <w:pStyle w:val="Paragrafoelenco"/>
@@ -584,6 +553,7 @@
           <w:sz w:val="36"/>
           <w:szCs w:val="36"/>
         </w:rPr>
+        <w:lastRenderedPageBreak/>
         <w:t>Problemi riscontrati:</w:t>
       </w:r>
     </w:p>

</xml_diff>

<commit_message>
modifiche varie, per lo più cazzate
</commit_message>
<xml_diff>
--- a/Lista lavori Giacomo.docx
+++ b/Lista lavori Giacomo.docx
@@ -187,25 +187,843 @@
       <w:r>
         <w:t>.</w:t>
       </w:r>
+    </w:p>
+    <w:p>
+      <w:pPr>
+        <w:pStyle w:val="Paragrafoelenco"/>
+        <w:numPr>
+          <w:ilvl w:val="1"/>
+          <w:numId w:val="1"/>
+        </w:numPr>
+      </w:pPr>
+      <w:r>
+        <w:t xml:space="preserve">L’eliminazione di un customer è TOTALE(spacca anche </w:t>
+      </w:r>
+      <w:r>
+        <w:t>DB</w:t>
+      </w:r>
+      <w:r>
+        <w:t>).</w:t>
+      </w:r>
+    </w:p>
+    <w:p/>
+    <w:p>
+      <w:pPr>
+        <w:pStyle w:val="Paragrafoelenco"/>
+        <w:numPr>
+          <w:ilvl w:val="0"/>
+          <w:numId w:val="1"/>
+        </w:numPr>
+      </w:pPr>
+      <w:r>
+        <w:t>Lavori minoritari:</w:t>
+      </w:r>
+    </w:p>
+    <w:p>
+      <w:pPr>
+        <w:pStyle w:val="Paragrafoelenco"/>
+        <w:numPr>
+          <w:ilvl w:val="1"/>
+          <w:numId w:val="1"/>
+        </w:numPr>
+      </w:pPr>
+      <w:r>
+        <w:t>imposta layout pdf (per ulteriori grafiche e impostazioni chiedere al cliente).</w:t>
+      </w:r>
+    </w:p>
+    <w:p>
+      <w:pPr>
+        <w:pStyle w:val="Paragrafoelenco"/>
+        <w:numPr>
+          <w:ilvl w:val="1"/>
+          <w:numId w:val="1"/>
+        </w:numPr>
+      </w:pPr>
+      <w:r>
+        <w:t xml:space="preserve">Vedi per mailing (html, </w:t>
+      </w:r>
+      <w:r>
+        <w:t>attachment, ecc.</w:t>
+      </w:r>
+      <w:r>
+        <w:t>).</w:t>
+      </w:r>
+    </w:p>
+    <w:p>
+      <w:pPr>
+        <w:pStyle w:val="Paragrafoelenco"/>
+        <w:numPr>
+          <w:ilvl w:val="1"/>
+          <w:numId w:val="1"/>
+        </w:numPr>
+      </w:pPr>
+      <w:r>
+        <w:t>Su incremento  % prezzi i prezzi vengano convertiti in percentuali al ritorno</w:t>
+      </w:r>
+      <w:r>
+        <w:t xml:space="preserve">(e visualizzare anche sul page </w:t>
+      </w:r>
+      <w:proofErr w:type="spellStart"/>
+      <w:r>
+        <w:t>load</w:t>
+      </w:r>
+      <w:proofErr w:type="spellEnd"/>
+      <w:r>
+        <w:t xml:space="preserve"> , non funziona </w:t>
+      </w:r>
+      <w:r>
+        <w:sym w:font="Wingdings" w:char="F04C"/>
+      </w:r>
+      <w:r>
+        <w:t>)</w:t>
+      </w:r>
+      <w:r>
+        <w:t>.</w:t>
+      </w:r>
+    </w:p>
+    <w:p>
+      <w:pPr>
+        <w:pStyle w:val="Paragrafoelenco"/>
+        <w:numPr>
+          <w:ilvl w:val="1"/>
+          <w:numId w:val="1"/>
+        </w:numPr>
+      </w:pPr>
+      <w:r>
+        <w:t>Barra di ricerca sui prodotti</w:t>
+      </w:r>
+      <w:r>
+        <w:rPr>
+          <w:b/>
+        </w:rPr>
+        <w:t>(precedenza pari a 0)</w:t>
+      </w:r>
+      <w:r>
+        <w:t>.</w:t>
+      </w:r>
+    </w:p>
+    <w:p/>
+    <w:p>
+      <w:pPr>
+        <w:pStyle w:val="Paragrafoelenco"/>
+        <w:numPr>
+          <w:ilvl w:val="0"/>
+          <w:numId w:val="1"/>
+        </w:numPr>
+      </w:pPr>
+      <w:r>
+        <w:t>Prossime sessioni di lavoro</w:t>
+      </w:r>
+    </w:p>
+    <w:p>
+      <w:pPr>
+        <w:pStyle w:val="Paragrafoelenco"/>
+        <w:numPr>
+          <w:ilvl w:val="1"/>
+          <w:numId w:val="1"/>
+        </w:numPr>
+      </w:pPr>
+      <w:r>
+        <w:t xml:space="preserve">FRONT END: strutturazione </w:t>
+      </w:r>
+    </w:p>
+    <w:p>
+      <w:pPr>
+        <w:pStyle w:val="Paragrafoelenco"/>
+        <w:numPr>
+          <w:ilvl w:val="2"/>
+          <w:numId w:val="1"/>
+        </w:numPr>
+      </w:pPr>
+      <w:r>
+        <w:t>Stilare e mettere slideshow</w:t>
+      </w:r>
+      <w:r>
+        <w:t xml:space="preserve"> (con animazione auto)</w:t>
+      </w:r>
+      <w:r>
+        <w:t>.</w:t>
+      </w:r>
+    </w:p>
+    <w:p>
+      <w:pPr>
+        <w:pStyle w:val="Paragrafoelenco"/>
+        <w:numPr>
+          <w:ilvl w:val="2"/>
+          <w:numId w:val="1"/>
+        </w:numPr>
+      </w:pPr>
+      <w:r>
+        <w:t>Creare visualizzazione prodotti per site.</w:t>
+      </w:r>
+    </w:p>
+    <w:p>
+      <w:pPr>
+        <w:pStyle w:val="Paragrafoelenco"/>
+        <w:numPr>
+          <w:ilvl w:val="2"/>
+          <w:numId w:val="1"/>
+        </w:numPr>
+      </w:pPr>
+      <w:r>
+        <w:t>Dinamicizzare in base all’utenza</w:t>
+      </w:r>
+      <w:r>
+        <w:t>(soprattutto prezzi)</w:t>
+      </w:r>
+      <w:r>
+        <w:t>.</w:t>
+      </w:r>
+    </w:p>
+    <w:p>
+      <w:pPr>
+        <w:pStyle w:val="Paragrafoelenco"/>
+        <w:numPr>
+          <w:ilvl w:val="2"/>
+          <w:numId w:val="1"/>
+        </w:numPr>
+      </w:pPr>
+      <w:r>
+        <w:t>Creare carello e conferma ordine(occhio che un ordine è sempre quello fino a che non viene confermato).</w:t>
+      </w:r>
+    </w:p>
+    <w:p>
+      <w:pPr>
+        <w:pStyle w:val="Paragrafoelenco"/>
+        <w:numPr>
+          <w:ilvl w:val="2"/>
+          <w:numId w:val="1"/>
+        </w:numPr>
+      </w:pPr>
+      <w:r>
+        <w:t>Form contatti (con mail).</w:t>
+      </w:r>
+    </w:p>
+    <w:p>
+      <w:pPr>
+        <w:pStyle w:val="Paragrafoelenco"/>
+        <w:numPr>
+          <w:ilvl w:val="2"/>
+          <w:numId w:val="1"/>
+        </w:numPr>
+      </w:pPr>
+      <w:r>
+        <w:t xml:space="preserve">Nel dettaglio di un </w:t>
+      </w:r>
+      <w:r>
+        <w:t>prodotto</w:t>
+      </w:r>
+      <w:r>
+        <w:t xml:space="preserve"> sarà necessario vedere il prezzo scontato.</w:t>
+      </w:r>
+    </w:p>
+    <w:p>
+      <w:pPr>
+        <w:pStyle w:val="Paragrafoelenco"/>
+        <w:numPr>
+          <w:ilvl w:val="1"/>
+          <w:numId w:val="1"/>
+        </w:numPr>
+      </w:pPr>
+      <w:r>
+        <w:t xml:space="preserve">SEZIONE USER: </w:t>
+      </w:r>
+      <w:r>
+        <w:t>Ultimata,</w:t>
+      </w:r>
+      <w:r>
+        <w:t xml:space="preserve"> revisionare e testare.</w:t>
+      </w:r>
+    </w:p>
+    <w:p>
+      <w:pPr>
+        <w:pStyle w:val="Paragrafoelenco"/>
+        <w:numPr>
+          <w:ilvl w:val="2"/>
+          <w:numId w:val="1"/>
+        </w:numPr>
+      </w:pPr>
+      <w:r>
+        <w:t>Creare meccanismo di registrazione e recupero pwd.</w:t>
+      </w:r>
+    </w:p>
+    <w:p>
+      <w:pPr>
+        <w:pStyle w:val="Paragrafoelenco"/>
+        <w:numPr>
+          <w:ilvl w:val="3"/>
+          <w:numId w:val="1"/>
+        </w:numPr>
+      </w:pPr>
+      <w:r>
+        <w:t>Termina con test e</w:t>
+      </w:r>
+      <w:r>
+        <w:t xml:space="preserve"> </w:t>
+      </w:r>
+      <w:r>
+        <w:t>quant’altro.</w:t>
+      </w:r>
+    </w:p>
+    <w:p/>
+    <w:p>
+      <w:pPr>
+        <w:pStyle w:val="Paragrafoelenco"/>
+        <w:ind w:left="360"/>
+        <w:rPr>
+          <w:b/>
+          <w:color w:val="8064A2" w:themeColor="accent4"/>
+          <w:sz w:val="28"/>
+          <w:szCs w:val="28"/>
+        </w:rPr>
+      </w:pPr>
+    </w:p>
+    <w:p>
+      <w:pPr>
+        <w:pStyle w:val="Paragrafoelenco"/>
+        <w:ind w:left="360"/>
+        <w:rPr>
+          <w:b/>
+          <w:color w:val="8064A2" w:themeColor="accent4"/>
+          <w:sz w:val="28"/>
+          <w:szCs w:val="28"/>
+        </w:rPr>
+      </w:pPr>
+    </w:p>
+    <w:p>
+      <w:pPr>
+        <w:pStyle w:val="Paragrafoelenco"/>
+        <w:ind w:left="360"/>
+        <w:rPr>
+          <w:b/>
+          <w:color w:val="8064A2" w:themeColor="accent4"/>
+          <w:sz w:val="28"/>
+          <w:szCs w:val="28"/>
+        </w:rPr>
+      </w:pPr>
+    </w:p>
+    <w:p>
+      <w:pPr>
+        <w:pStyle w:val="Paragrafoelenco"/>
+        <w:ind w:left="360"/>
+        <w:rPr>
+          <w:b/>
+          <w:color w:val="8064A2" w:themeColor="accent4"/>
+          <w:sz w:val="28"/>
+          <w:szCs w:val="28"/>
+        </w:rPr>
+      </w:pPr>
+    </w:p>
+    <w:p>
+      <w:pPr>
+        <w:pStyle w:val="Paragrafoelenco"/>
+        <w:ind w:left="360"/>
+        <w:rPr>
+          <w:b/>
+          <w:color w:val="8064A2" w:themeColor="accent4"/>
+          <w:sz w:val="28"/>
+          <w:szCs w:val="28"/>
+        </w:rPr>
+      </w:pPr>
+    </w:p>
+    <w:p>
+      <w:pPr>
+        <w:pStyle w:val="Paragrafoelenco"/>
+        <w:ind w:left="360"/>
+        <w:rPr>
+          <w:b/>
+          <w:color w:val="8064A2" w:themeColor="accent4"/>
+          <w:sz w:val="28"/>
+          <w:szCs w:val="28"/>
+        </w:rPr>
+      </w:pPr>
+    </w:p>
+    <w:p>
+      <w:pPr>
+        <w:pStyle w:val="Paragrafoelenco"/>
+        <w:ind w:left="360"/>
+        <w:rPr>
+          <w:b/>
+          <w:color w:val="8064A2" w:themeColor="accent4"/>
+          <w:sz w:val="28"/>
+          <w:szCs w:val="28"/>
+        </w:rPr>
+      </w:pPr>
+    </w:p>
+    <w:p>
+      <w:pPr>
+        <w:spacing w:after="0" w:line="240" w:lineRule="auto"/>
+        <w:jc w:val="both"/>
+        <w:rPr>
+          <w:b/>
+          <w:color w:val="F79646" w:themeColor="accent6"/>
+          <w:sz w:val="36"/>
+          <w:szCs w:val="36"/>
+        </w:rPr>
+      </w:pPr>
+      <w:r>
+        <w:rPr>
+          <w:b/>
+          <w:color w:val="F79646" w:themeColor="accent6"/>
+          <w:sz w:val="36"/>
+          <w:szCs w:val="36"/>
+        </w:rPr>
+        <w:lastRenderedPageBreak/>
+        <w:t xml:space="preserve">Lista lavori </w:t>
+      </w:r>
+      <w:r>
+        <w:rPr>
+          <w:b/>
+          <w:color w:val="F79646" w:themeColor="accent6"/>
+          <w:sz w:val="36"/>
+          <w:szCs w:val="36"/>
+        </w:rPr>
+        <w:t>Francesco</w:t>
+      </w:r>
+      <w:r>
+        <w:rPr>
+          <w:b/>
+          <w:color w:val="F79646" w:themeColor="accent6"/>
+          <w:sz w:val="36"/>
+          <w:szCs w:val="36"/>
+        </w:rPr>
+        <w:t>:</w:t>
+      </w:r>
+    </w:p>
+    <w:p>
+      <w:pPr>
+        <w:spacing w:after="0" w:line="240" w:lineRule="auto"/>
+        <w:jc w:val="both"/>
+        <w:rPr>
+          <w:b/>
+          <w:color w:val="92D050"/>
+          <w:sz w:val="36"/>
+          <w:szCs w:val="36"/>
+        </w:rPr>
+      </w:pPr>
+    </w:p>
+    <w:p>
+      <w:pPr>
+        <w:pStyle w:val="Paragrafoelenco"/>
+        <w:numPr>
+          <w:ilvl w:val="0"/>
+          <w:numId w:val="3"/>
+        </w:numPr>
+      </w:pPr>
+      <w:r>
+        <w:t>Lavori con massima priorità</w:t>
+      </w:r>
+      <w:r>
+        <w:t>:</w:t>
+      </w:r>
+    </w:p>
+    <w:p>
+      <w:pPr>
+        <w:pStyle w:val="Paragrafoelenco"/>
+        <w:numPr>
+          <w:ilvl w:val="1"/>
+          <w:numId w:val="3"/>
+        </w:numPr>
+      </w:pPr>
+      <w:proofErr w:type="spellStart"/>
+      <w:r>
+        <w:t>Lol</w:t>
+      </w:r>
+      <w:proofErr w:type="spellEnd"/>
+    </w:p>
+    <w:p>
+      <w:pPr>
+        <w:pStyle w:val="Paragrafoelenco"/>
+        <w:numPr>
+          <w:ilvl w:val="0"/>
+          <w:numId w:val="3"/>
+        </w:numPr>
+      </w:pPr>
+      <w:r>
+        <w:t>Lavori minoritari ma prioritari:</w:t>
+      </w:r>
+    </w:p>
+    <w:p>
+      <w:pPr>
+        <w:pStyle w:val="Paragrafoelenco"/>
+        <w:numPr>
+          <w:ilvl w:val="1"/>
+          <w:numId w:val="3"/>
+        </w:numPr>
+      </w:pPr>
+      <w:proofErr w:type="spellStart"/>
+      <w:r>
+        <w:t>Lol</w:t>
+      </w:r>
+      <w:proofErr w:type="spellEnd"/>
+    </w:p>
+    <w:p/>
+    <w:p>
+      <w:pPr>
+        <w:pStyle w:val="Paragrafoelenco"/>
+        <w:numPr>
+          <w:ilvl w:val="0"/>
+          <w:numId w:val="4"/>
+        </w:numPr>
+      </w:pPr>
+      <w:r>
+        <w:t>Lavori minoritari:</w:t>
+      </w:r>
+    </w:p>
+    <w:p>
+      <w:pPr>
+        <w:pStyle w:val="Paragrafoelenco"/>
+        <w:numPr>
+          <w:ilvl w:val="1"/>
+          <w:numId w:val="4"/>
+        </w:numPr>
+      </w:pPr>
+      <w:r>
+        <w:t>lol</w:t>
+      </w:r>
       <w:bookmarkStart w:id="0" w:name="_GoBack"/>
       <w:bookmarkEnd w:id="0"/>
     </w:p>
     <w:p>
       <w:pPr>
         <w:pStyle w:val="Paragrafoelenco"/>
+        <w:ind w:left="0"/>
+      </w:pPr>
+    </w:p>
+    <w:p>
+      <w:pPr>
+        <w:pStyle w:val="Paragrafoelenco"/>
+        <w:ind w:left="0"/>
+        <w:rPr>
+          <w:b/>
+          <w:color w:val="8064A2" w:themeColor="accent4"/>
+          <w:sz w:val="36"/>
+          <w:szCs w:val="36"/>
+        </w:rPr>
+      </w:pPr>
+    </w:p>
+    <w:p>
+      <w:pPr>
+        <w:pStyle w:val="Paragrafoelenco"/>
+        <w:ind w:left="0"/>
+        <w:rPr>
+          <w:b/>
+          <w:color w:val="8064A2" w:themeColor="accent4"/>
+          <w:sz w:val="36"/>
+          <w:szCs w:val="36"/>
+        </w:rPr>
+      </w:pPr>
+    </w:p>
+    <w:p>
+      <w:pPr>
+        <w:pStyle w:val="Paragrafoelenco"/>
+        <w:ind w:left="0"/>
+        <w:rPr>
+          <w:b/>
+          <w:color w:val="8064A2" w:themeColor="accent4"/>
+          <w:sz w:val="36"/>
+          <w:szCs w:val="36"/>
+        </w:rPr>
+      </w:pPr>
+    </w:p>
+    <w:p>
+      <w:pPr>
+        <w:pStyle w:val="Paragrafoelenco"/>
+        <w:ind w:left="0"/>
+        <w:rPr>
+          <w:b/>
+          <w:color w:val="8064A2" w:themeColor="accent4"/>
+          <w:sz w:val="36"/>
+          <w:szCs w:val="36"/>
+        </w:rPr>
+      </w:pPr>
+    </w:p>
+    <w:p>
+      <w:pPr>
+        <w:pStyle w:val="Paragrafoelenco"/>
+        <w:ind w:left="0"/>
+        <w:rPr>
+          <w:b/>
+          <w:color w:val="8064A2" w:themeColor="accent4"/>
+          <w:sz w:val="36"/>
+          <w:szCs w:val="36"/>
+        </w:rPr>
+      </w:pPr>
+    </w:p>
+    <w:p>
+      <w:pPr>
+        <w:pStyle w:val="Paragrafoelenco"/>
+        <w:ind w:left="0"/>
+        <w:rPr>
+          <w:b/>
+          <w:color w:val="8064A2" w:themeColor="accent4"/>
+          <w:sz w:val="36"/>
+          <w:szCs w:val="36"/>
+        </w:rPr>
+      </w:pPr>
+    </w:p>
+    <w:p>
+      <w:pPr>
+        <w:pStyle w:val="Paragrafoelenco"/>
+        <w:ind w:left="0"/>
+        <w:rPr>
+          <w:b/>
+          <w:color w:val="8064A2" w:themeColor="accent4"/>
+          <w:sz w:val="36"/>
+          <w:szCs w:val="36"/>
+        </w:rPr>
+      </w:pPr>
+    </w:p>
+    <w:p>
+      <w:pPr>
+        <w:pStyle w:val="Paragrafoelenco"/>
+        <w:ind w:left="0"/>
+        <w:rPr>
+          <w:b/>
+          <w:color w:val="8064A2" w:themeColor="accent4"/>
+          <w:sz w:val="36"/>
+          <w:szCs w:val="36"/>
+        </w:rPr>
+      </w:pPr>
+    </w:p>
+    <w:p>
+      <w:pPr>
+        <w:pStyle w:val="Paragrafoelenco"/>
+        <w:ind w:left="0"/>
+        <w:rPr>
+          <w:b/>
+          <w:color w:val="8064A2" w:themeColor="accent4"/>
+          <w:sz w:val="36"/>
+          <w:szCs w:val="36"/>
+        </w:rPr>
+      </w:pPr>
+    </w:p>
+    <w:p>
+      <w:pPr>
+        <w:pStyle w:val="Paragrafoelenco"/>
+        <w:ind w:left="0"/>
+        <w:rPr>
+          <w:b/>
+          <w:color w:val="8064A2" w:themeColor="accent4"/>
+          <w:sz w:val="36"/>
+          <w:szCs w:val="36"/>
+        </w:rPr>
+      </w:pPr>
+    </w:p>
+    <w:p>
+      <w:pPr>
+        <w:pStyle w:val="Paragrafoelenco"/>
+        <w:ind w:left="0"/>
+        <w:rPr>
+          <w:b/>
+          <w:color w:val="8064A2" w:themeColor="accent4"/>
+          <w:sz w:val="36"/>
+          <w:szCs w:val="36"/>
+        </w:rPr>
+      </w:pPr>
+    </w:p>
+    <w:p>
+      <w:pPr>
+        <w:pStyle w:val="Paragrafoelenco"/>
+        <w:ind w:left="0"/>
+        <w:rPr>
+          <w:b/>
+          <w:color w:val="8064A2" w:themeColor="accent4"/>
+          <w:sz w:val="36"/>
+          <w:szCs w:val="36"/>
+        </w:rPr>
+      </w:pPr>
+    </w:p>
+    <w:p>
+      <w:pPr>
+        <w:pStyle w:val="Paragrafoelenco"/>
+        <w:ind w:left="0"/>
+        <w:rPr>
+          <w:b/>
+          <w:color w:val="8064A2" w:themeColor="accent4"/>
+          <w:sz w:val="36"/>
+          <w:szCs w:val="36"/>
+        </w:rPr>
+      </w:pPr>
+    </w:p>
+    <w:p>
+      <w:pPr>
+        <w:pStyle w:val="Paragrafoelenco"/>
+        <w:ind w:left="0"/>
+        <w:rPr>
+          <w:b/>
+          <w:color w:val="8064A2" w:themeColor="accent4"/>
+          <w:sz w:val="36"/>
+          <w:szCs w:val="36"/>
+        </w:rPr>
+      </w:pPr>
+    </w:p>
+    <w:p>
+      <w:pPr>
+        <w:pStyle w:val="Paragrafoelenco"/>
+        <w:ind w:left="0"/>
+        <w:rPr>
+          <w:b/>
+          <w:color w:val="8064A2" w:themeColor="accent4"/>
+          <w:sz w:val="36"/>
+          <w:szCs w:val="36"/>
+        </w:rPr>
+      </w:pPr>
+    </w:p>
+    <w:p>
+      <w:pPr>
+        <w:pStyle w:val="Paragrafoelenco"/>
+        <w:ind w:left="0"/>
+        <w:rPr>
+          <w:b/>
+          <w:color w:val="8064A2" w:themeColor="accent4"/>
+          <w:sz w:val="36"/>
+          <w:szCs w:val="36"/>
+        </w:rPr>
+      </w:pPr>
+    </w:p>
+    <w:p>
+      <w:pPr>
+        <w:pStyle w:val="Paragrafoelenco"/>
+        <w:ind w:left="0"/>
+        <w:rPr>
+          <w:b/>
+          <w:color w:val="8064A2" w:themeColor="accent4"/>
+          <w:sz w:val="36"/>
+          <w:szCs w:val="36"/>
+        </w:rPr>
+      </w:pPr>
+    </w:p>
+    <w:p>
+      <w:pPr>
+        <w:pStyle w:val="Paragrafoelenco"/>
+        <w:ind w:left="0"/>
+        <w:rPr>
+          <w:b/>
+          <w:color w:val="8064A2" w:themeColor="accent4"/>
+          <w:sz w:val="36"/>
+          <w:szCs w:val="36"/>
+        </w:rPr>
+      </w:pPr>
+    </w:p>
+    <w:p>
+      <w:pPr>
+        <w:pStyle w:val="Paragrafoelenco"/>
+        <w:ind w:left="0"/>
+        <w:rPr>
+          <w:b/>
+          <w:color w:val="8064A2" w:themeColor="accent4"/>
+          <w:sz w:val="36"/>
+          <w:szCs w:val="36"/>
+        </w:rPr>
+      </w:pPr>
+    </w:p>
+    <w:p>
+      <w:pPr>
+        <w:pStyle w:val="Paragrafoelenco"/>
+        <w:ind w:left="0"/>
+        <w:rPr>
+          <w:b/>
+          <w:color w:val="8064A2" w:themeColor="accent4"/>
+          <w:sz w:val="36"/>
+          <w:szCs w:val="36"/>
+        </w:rPr>
+      </w:pPr>
+    </w:p>
+    <w:p>
+      <w:pPr>
+        <w:pStyle w:val="Paragrafoelenco"/>
+        <w:ind w:left="0"/>
+        <w:rPr>
+          <w:b/>
+          <w:color w:val="8064A2" w:themeColor="accent4"/>
+          <w:sz w:val="36"/>
+          <w:szCs w:val="36"/>
+        </w:rPr>
+      </w:pPr>
+    </w:p>
+    <w:p>
+      <w:pPr>
+        <w:pStyle w:val="Paragrafoelenco"/>
+        <w:ind w:left="0"/>
+        <w:rPr>
+          <w:b/>
+          <w:color w:val="8064A2" w:themeColor="accent4"/>
+          <w:sz w:val="36"/>
+          <w:szCs w:val="36"/>
+        </w:rPr>
+      </w:pPr>
+    </w:p>
+    <w:p>
+      <w:pPr>
+        <w:pStyle w:val="Paragrafoelenco"/>
+        <w:ind w:left="0"/>
+        <w:rPr>
+          <w:b/>
+          <w:color w:val="8064A2" w:themeColor="accent4"/>
+          <w:sz w:val="36"/>
+          <w:szCs w:val="36"/>
+        </w:rPr>
+      </w:pPr>
+    </w:p>
+    <w:p>
+      <w:pPr>
+        <w:pStyle w:val="Paragrafoelenco"/>
+        <w:ind w:left="0"/>
+        <w:rPr>
+          <w:b/>
+          <w:color w:val="8064A2" w:themeColor="accent4"/>
+          <w:sz w:val="36"/>
+          <w:szCs w:val="36"/>
+        </w:rPr>
+      </w:pPr>
+    </w:p>
+    <w:p>
+      <w:pPr>
+        <w:pStyle w:val="Paragrafoelenco"/>
+        <w:ind w:left="0"/>
+        <w:rPr>
+          <w:b/>
+          <w:color w:val="8064A2" w:themeColor="accent4"/>
+          <w:sz w:val="36"/>
+          <w:szCs w:val="36"/>
+        </w:rPr>
+      </w:pPr>
+    </w:p>
+    <w:p>
+      <w:pPr>
+        <w:pStyle w:val="Paragrafoelenco"/>
+        <w:ind w:left="0"/>
+        <w:rPr>
+          <w:b/>
+          <w:color w:val="8064A2" w:themeColor="accent4"/>
+          <w:sz w:val="36"/>
+          <w:szCs w:val="36"/>
+        </w:rPr>
+      </w:pPr>
+      <w:r>
+        <w:rPr>
+          <w:b/>
+          <w:color w:val="8064A2" w:themeColor="accent4"/>
+          <w:sz w:val="36"/>
+          <w:szCs w:val="36"/>
+        </w:rPr>
+        <w:t>Problemi riscontrati:</w:t>
+      </w:r>
+    </w:p>
+    <w:p>
+      <w:pPr>
+        <w:pStyle w:val="Paragrafoelenco"/>
         <w:numPr>
           <w:ilvl w:val="1"/>
           <w:numId w:val="1"/>
         </w:numPr>
       </w:pPr>
       <w:r>
-        <w:t xml:space="preserve">L’eliminazione di un customer è TOTALE(spacca anche </w:t>
-      </w:r>
-      <w:r>
-        <w:t>DB</w:t>
-      </w:r>
-      <w:r>
-        <w:t>).</w:t>
+        <w:t>Quando scade la sessione, esplode tutto per via dell’header location non ancora totalmente dinamico</w:t>
+      </w:r>
+      <w:r>
+        <w:t>.</w:t>
       </w:r>
     </w:p>
     <w:p>
@@ -217,20 +1035,88 @@
         </w:numPr>
       </w:pPr>
       <w:r>
-        <w:t>Non assegnare Jack ai clienti.</w:t>
+        <w:t>Log out</w:t>
+      </w:r>
+      <w:r>
+        <w:t xml:space="preserve"> dal dominio di prova ha un path parzialmente relativo.</w:t>
       </w:r>
     </w:p>
     <w:p/>
     <w:p>
       <w:pPr>
-        <w:pStyle w:val="Paragrafoelenco"/>
-        <w:numPr>
-          <w:ilvl w:val="0"/>
-          <w:numId w:val="1"/>
-        </w:numPr>
-      </w:pPr>
-      <w:r>
-        <w:t>Lavori minoritari:</w:t>
+        <w:rPr>
+          <w:b/>
+          <w:color w:val="C0504D" w:themeColor="accent2"/>
+          <w:sz w:val="36"/>
+          <w:szCs w:val="36"/>
+        </w:rPr>
+      </w:pPr>
+      <w:r>
+        <w:rPr>
+          <w:b/>
+          <w:color w:val="C0504D" w:themeColor="accent2"/>
+          <w:sz w:val="36"/>
+          <w:szCs w:val="36"/>
+        </w:rPr>
+        <w:t>Possibili lavori futuri</w:t>
+      </w:r>
+      <w:r>
+        <w:rPr>
+          <w:b/>
+          <w:color w:val="C0504D" w:themeColor="accent2"/>
+          <w:sz w:val="36"/>
+          <w:szCs w:val="36"/>
+        </w:rPr>
+        <w:t>:</w:t>
+      </w:r>
+    </w:p>
+    <w:p>
+      <w:pPr>
+        <w:pStyle w:val="Paragrafoelenco"/>
+        <w:ind w:left="360"/>
+        <w:rPr>
+          <w:b/>
+          <w:sz w:val="36"/>
+          <w:szCs w:val="36"/>
+        </w:rPr>
+      </w:pPr>
+    </w:p>
+    <w:p>
+      <w:pPr>
+        <w:pStyle w:val="Paragrafoelenco"/>
+        <w:ind w:left="360"/>
+        <w:rPr>
+          <w:b/>
+          <w:sz w:val="36"/>
+          <w:szCs w:val="36"/>
+        </w:rPr>
+      </w:pPr>
+    </w:p>
+    <w:p>
+      <w:pPr>
+        <w:pStyle w:val="Paragrafoelenco"/>
+        <w:ind w:left="0"/>
+        <w:rPr>
+          <w:b/>
+          <w:sz w:val="36"/>
+          <w:szCs w:val="36"/>
+        </w:rPr>
+      </w:pPr>
+      <w:r>
+        <w:rPr>
+          <w:b/>
+          <w:sz w:val="36"/>
+          <w:szCs w:val="36"/>
+        </w:rPr>
+        <w:t>A</w:t>
+      </w:r>
+      <w:r>
+        <w:rPr>
+          <w:b/>
+          <w:sz w:val="36"/>
+          <w:szCs w:val="36"/>
+        </w:rPr>
+        <w:t>nnotazioni per caricamento online:</w:t>
       </w:r>
     </w:p>
     <w:p>
@@ -242,632 +1128,52 @@
         </w:numPr>
       </w:pPr>
       <w:r>
-        <w:t>imposta layout pdf (per ulteriori grafiche e impostazioni chiedere al cliente).</w:t>
-      </w:r>
-    </w:p>
-    <w:p>
-      <w:pPr>
-        <w:pStyle w:val="Paragrafoelenco"/>
-        <w:numPr>
-          <w:ilvl w:val="1"/>
-          <w:numId w:val="1"/>
-        </w:numPr>
-      </w:pPr>
-      <w:r>
-        <w:t xml:space="preserve">Vedi per mailing (html, </w:t>
-      </w:r>
-      <w:r>
-        <w:t>attachment, ecc.</w:t>
-      </w:r>
-      <w:r>
-        <w:t>).</w:t>
-      </w:r>
-    </w:p>
-    <w:p>
-      <w:pPr>
-        <w:pStyle w:val="Paragrafoelenco"/>
-        <w:numPr>
-          <w:ilvl w:val="1"/>
-          <w:numId w:val="1"/>
-        </w:numPr>
-      </w:pPr>
-      <w:r>
-        <w:t>Su incremento  % prezzi vedi taglio decimali e fare in modo che i prezzi vengano convertiti in percentuali al ritorno</w:t>
-      </w:r>
-      <w:r>
-        <w:t>.</w:t>
-      </w:r>
-    </w:p>
-    <w:p>
-      <w:pPr>
-        <w:pStyle w:val="Paragrafoelenco"/>
-        <w:numPr>
-          <w:ilvl w:val="1"/>
-          <w:numId w:val="1"/>
-        </w:numPr>
-      </w:pPr>
-      <w:r>
-        <w:t>Barra di ricerca sui prodotti</w:t>
-      </w:r>
-      <w:r>
-        <w:rPr>
-          <w:b/>
-        </w:rPr>
-        <w:t>(precedenza pari a 0)</w:t>
-      </w:r>
-      <w:r>
-        <w:t>.</w:t>
-      </w:r>
-    </w:p>
-    <w:p/>
-    <w:p>
-      <w:pPr>
-        <w:pStyle w:val="Paragrafoelenco"/>
-        <w:numPr>
-          <w:ilvl w:val="0"/>
-          <w:numId w:val="1"/>
-        </w:numPr>
-      </w:pPr>
-      <w:r>
-        <w:t>Prossime sessioni di lavoro</w:t>
-      </w:r>
-    </w:p>
-    <w:p>
-      <w:pPr>
-        <w:pStyle w:val="Paragrafoelenco"/>
-        <w:numPr>
-          <w:ilvl w:val="1"/>
-          <w:numId w:val="1"/>
-        </w:numPr>
-      </w:pPr>
-      <w:r>
-        <w:t xml:space="preserve">FRONT END: strutturazione </w:t>
-      </w:r>
-    </w:p>
-    <w:p>
-      <w:pPr>
-        <w:pStyle w:val="Paragrafoelenco"/>
-        <w:numPr>
-          <w:ilvl w:val="2"/>
-          <w:numId w:val="1"/>
-        </w:numPr>
-      </w:pPr>
-      <w:r>
-        <w:t>Stilare e mettere slideshow</w:t>
-      </w:r>
-      <w:r>
-        <w:t xml:space="preserve"> (con animazione auto)</w:t>
-      </w:r>
-      <w:r>
-        <w:t>.</w:t>
-      </w:r>
-    </w:p>
-    <w:p>
-      <w:pPr>
-        <w:pStyle w:val="Paragrafoelenco"/>
-        <w:numPr>
-          <w:ilvl w:val="2"/>
-          <w:numId w:val="1"/>
-        </w:numPr>
-      </w:pPr>
-      <w:r>
-        <w:t>Creare visualizzazione prodotti per site.</w:t>
-      </w:r>
-    </w:p>
-    <w:p>
-      <w:pPr>
-        <w:pStyle w:val="Paragrafoelenco"/>
-        <w:numPr>
-          <w:ilvl w:val="2"/>
-          <w:numId w:val="1"/>
-        </w:numPr>
-      </w:pPr>
-      <w:r>
-        <w:t>Dinamicizzare in base all’utenza</w:t>
-      </w:r>
-      <w:r>
-        <w:t>(soprattutto prezzi)</w:t>
-      </w:r>
-      <w:r>
-        <w:t>.</w:t>
-      </w:r>
-    </w:p>
-    <w:p>
-      <w:pPr>
-        <w:pStyle w:val="Paragrafoelenco"/>
-        <w:numPr>
-          <w:ilvl w:val="2"/>
-          <w:numId w:val="1"/>
-        </w:numPr>
-      </w:pPr>
-      <w:r>
-        <w:t>Creare carello e conferma ordine(occhio che un ordine è sempre quello fino a che non viene confermato).</w:t>
-      </w:r>
-    </w:p>
-    <w:p>
-      <w:pPr>
-        <w:pStyle w:val="Paragrafoelenco"/>
-        <w:numPr>
-          <w:ilvl w:val="2"/>
-          <w:numId w:val="1"/>
-        </w:numPr>
-      </w:pPr>
-      <w:r>
-        <w:t>Form contatti (con mail).</w:t>
-      </w:r>
-    </w:p>
-    <w:p>
-      <w:pPr>
-        <w:pStyle w:val="Paragrafoelenco"/>
-        <w:numPr>
-          <w:ilvl w:val="2"/>
-          <w:numId w:val="1"/>
-        </w:numPr>
-      </w:pPr>
-      <w:r>
-        <w:t xml:space="preserve">Nel dettaglio di un </w:t>
-      </w:r>
-      <w:r>
-        <w:t>prodotto</w:t>
-      </w:r>
-      <w:r>
-        <w:t xml:space="preserve"> sarà necessario vedere il prezzo scontato.</w:t>
-      </w:r>
-    </w:p>
-    <w:p>
-      <w:pPr>
-        <w:pStyle w:val="Paragrafoelenco"/>
-        <w:numPr>
-          <w:ilvl w:val="1"/>
-          <w:numId w:val="1"/>
-        </w:numPr>
-      </w:pPr>
-      <w:r>
-        <w:t xml:space="preserve">SEZIONE USER: </w:t>
-      </w:r>
-      <w:r>
-        <w:t>Ultimata,</w:t>
-      </w:r>
-      <w:r>
-        <w:t xml:space="preserve"> revisionare e testare.</w:t>
-      </w:r>
-    </w:p>
-    <w:p>
-      <w:pPr>
-        <w:pStyle w:val="Paragrafoelenco"/>
-        <w:numPr>
-          <w:ilvl w:val="2"/>
-          <w:numId w:val="1"/>
-        </w:numPr>
-      </w:pPr>
-      <w:r>
-        <w:t>Creare meccanismo di registrazione e recupero pwd.</w:t>
-      </w:r>
-    </w:p>
-    <w:p>
-      <w:pPr>
-        <w:pStyle w:val="Paragrafoelenco"/>
-        <w:numPr>
-          <w:ilvl w:val="3"/>
-          <w:numId w:val="1"/>
-        </w:numPr>
-      </w:pPr>
-      <w:r>
-        <w:t>Termina con test e</w:t>
-      </w:r>
+        <w:t>dati DB:</w:t>
+      </w:r>
+    </w:p>
+    <w:p>
+      <w:pPr>
+        <w:ind w:left="2124"/>
+      </w:pPr>
+      <w:r>
+        <w:t>HOST: sql.ozntone.com</w:t>
+      </w:r>
+    </w:p>
+    <w:p>
+      <w:pPr>
+        <w:ind w:left="2124"/>
+      </w:pPr>
+      <w:r>
+        <w:t>USERID e DBNAME: ozntonec41438</w:t>
+      </w:r>
+    </w:p>
+    <w:p>
+      <w:pPr>
+        <w:ind w:left="2124"/>
+      </w:pPr>
+      <w:r>
+        <w:t>PASSWORD: oznt50584</w:t>
+      </w:r>
+    </w:p>
+    <w:p>
+      <w:pPr>
+        <w:ind w:left="2124"/>
+      </w:pPr>
+    </w:p>
+    <w:p>
+      <w:pPr>
+        <w:pStyle w:val="Paragrafoelenco"/>
+        <w:ind w:left="0"/>
+        <w:rPr>
+          <w:b/>
+          <w:color w:val="4F81BD" w:themeColor="accent1"/>
+          <w:sz w:val="36"/>
+          <w:szCs w:val="36"/>
+        </w:rPr>
+      </w:pPr>
       <w:r>
         <w:t xml:space="preserve"> </w:t>
       </w:r>
-      <w:r>
-        <w:t>quant’altro.</w:t>
-      </w:r>
-    </w:p>
-    <w:p/>
-    <w:p>
-      <w:pPr>
-        <w:pStyle w:val="Paragrafoelenco"/>
-        <w:ind w:left="360"/>
-        <w:rPr>
-          <w:b/>
-          <w:color w:val="8064A2" w:themeColor="accent4"/>
-          <w:sz w:val="28"/>
-          <w:szCs w:val="28"/>
-        </w:rPr>
-      </w:pPr>
-    </w:p>
-    <w:p>
-      <w:pPr>
-        <w:pStyle w:val="Paragrafoelenco"/>
-        <w:ind w:left="360"/>
-        <w:rPr>
-          <w:b/>
-          <w:color w:val="8064A2" w:themeColor="accent4"/>
-          <w:sz w:val="28"/>
-          <w:szCs w:val="28"/>
-        </w:rPr>
-      </w:pPr>
-    </w:p>
-    <w:p>
-      <w:pPr>
-        <w:pStyle w:val="Paragrafoelenco"/>
-        <w:ind w:left="360"/>
-        <w:rPr>
-          <w:b/>
-          <w:color w:val="8064A2" w:themeColor="accent4"/>
-          <w:sz w:val="28"/>
-          <w:szCs w:val="28"/>
-        </w:rPr>
-      </w:pPr>
-    </w:p>
-    <w:p>
-      <w:pPr>
-        <w:pStyle w:val="Paragrafoelenco"/>
-        <w:ind w:left="360"/>
-        <w:rPr>
-          <w:b/>
-          <w:color w:val="8064A2" w:themeColor="accent4"/>
-          <w:sz w:val="28"/>
-          <w:szCs w:val="28"/>
-        </w:rPr>
-      </w:pPr>
-    </w:p>
-    <w:p>
-      <w:pPr>
-        <w:pStyle w:val="Paragrafoelenco"/>
-        <w:ind w:left="360"/>
-        <w:rPr>
-          <w:b/>
-          <w:color w:val="8064A2" w:themeColor="accent4"/>
-          <w:sz w:val="28"/>
-          <w:szCs w:val="28"/>
-        </w:rPr>
-      </w:pPr>
-    </w:p>
-    <w:p>
-      <w:pPr>
-        <w:pStyle w:val="Paragrafoelenco"/>
-        <w:ind w:left="360"/>
-        <w:rPr>
-          <w:b/>
-          <w:color w:val="8064A2" w:themeColor="accent4"/>
-          <w:sz w:val="28"/>
-          <w:szCs w:val="28"/>
-        </w:rPr>
-      </w:pPr>
-    </w:p>
-    <w:p>
-      <w:pPr>
-        <w:pStyle w:val="Paragrafoelenco"/>
-        <w:ind w:left="360"/>
-        <w:rPr>
-          <w:b/>
-          <w:color w:val="8064A2" w:themeColor="accent4"/>
-          <w:sz w:val="36"/>
-          <w:szCs w:val="36"/>
-        </w:rPr>
-      </w:pPr>
-      <w:r>
-        <w:rPr>
-          <w:b/>
-          <w:color w:val="8064A2" w:themeColor="accent4"/>
-          <w:sz w:val="36"/>
-          <w:szCs w:val="36"/>
-        </w:rPr>
-        <w:lastRenderedPageBreak/>
-        <w:t>Problemi riscontrati:</w:t>
-      </w:r>
-    </w:p>
-    <w:p>
-      <w:pPr>
-        <w:pStyle w:val="Paragrafoelenco"/>
-        <w:numPr>
-          <w:ilvl w:val="1"/>
-          <w:numId w:val="1"/>
-        </w:numPr>
-      </w:pPr>
-      <w:r>
-        <w:t>Quando scade la sessione, esplode tutto per via dell’header location non ancora totalmente dinamico</w:t>
-      </w:r>
-      <w:r>
-        <w:t>.</w:t>
-      </w:r>
-    </w:p>
-    <w:p>
-      <w:pPr>
-        <w:pStyle w:val="Paragrafoelenco"/>
-        <w:numPr>
-          <w:ilvl w:val="1"/>
-          <w:numId w:val="1"/>
-        </w:numPr>
-      </w:pPr>
-      <w:r>
-        <w:t>Log out</w:t>
-      </w:r>
-      <w:r>
-        <w:t xml:space="preserve"> dal dominio di prova ha un path parzialmente relativo.</w:t>
-      </w:r>
-    </w:p>
-    <w:p/>
-    <w:p/>
-    <w:p/>
-    <w:p/>
-    <w:p>
-      <w:pPr>
-        <w:rPr>
-          <w:b/>
-          <w:color w:val="C0504D" w:themeColor="accent2"/>
-          <w:sz w:val="36"/>
-          <w:szCs w:val="36"/>
-        </w:rPr>
-      </w:pPr>
-      <w:r>
-        <w:rPr>
-          <w:b/>
-          <w:color w:val="C0504D" w:themeColor="accent2"/>
-          <w:sz w:val="36"/>
-          <w:szCs w:val="36"/>
-        </w:rPr>
-        <w:t>Possibili lavori futuri</w:t>
-      </w:r>
-    </w:p>
-    <w:p/>
-    <w:p/>
-    <w:p/>
-    <w:p/>
-    <w:p>
-      <w:pPr>
-        <w:pStyle w:val="Paragrafoelenco"/>
-        <w:ind w:left="360"/>
-        <w:rPr>
-          <w:b/>
-          <w:sz w:val="36"/>
-          <w:szCs w:val="36"/>
-        </w:rPr>
-      </w:pPr>
-    </w:p>
-    <w:p>
-      <w:pPr>
-        <w:pStyle w:val="Paragrafoelenco"/>
-        <w:ind w:left="360"/>
-        <w:rPr>
-          <w:b/>
-          <w:sz w:val="36"/>
-          <w:szCs w:val="36"/>
-        </w:rPr>
-      </w:pPr>
-    </w:p>
-    <w:p>
-      <w:pPr>
-        <w:pStyle w:val="Paragrafoelenco"/>
-        <w:ind w:left="360"/>
-        <w:rPr>
-          <w:b/>
-          <w:sz w:val="36"/>
-          <w:szCs w:val="36"/>
-        </w:rPr>
-      </w:pPr>
-    </w:p>
-    <w:p>
-      <w:pPr>
-        <w:pStyle w:val="Paragrafoelenco"/>
-        <w:ind w:left="360"/>
-        <w:rPr>
-          <w:b/>
-          <w:sz w:val="36"/>
-          <w:szCs w:val="36"/>
-        </w:rPr>
-      </w:pPr>
-    </w:p>
-    <w:p>
-      <w:pPr>
-        <w:pStyle w:val="Paragrafoelenco"/>
-        <w:ind w:left="360"/>
-        <w:rPr>
-          <w:b/>
-          <w:sz w:val="36"/>
-          <w:szCs w:val="36"/>
-        </w:rPr>
-      </w:pPr>
-    </w:p>
-    <w:p>
-      <w:pPr>
-        <w:pStyle w:val="Paragrafoelenco"/>
-        <w:ind w:left="360"/>
-        <w:rPr>
-          <w:b/>
-          <w:sz w:val="36"/>
-          <w:szCs w:val="36"/>
-        </w:rPr>
-      </w:pPr>
-    </w:p>
-    <w:p>
-      <w:pPr>
-        <w:pStyle w:val="Paragrafoelenco"/>
-        <w:ind w:left="360"/>
-        <w:rPr>
-          <w:b/>
-          <w:sz w:val="36"/>
-          <w:szCs w:val="36"/>
-        </w:rPr>
-      </w:pPr>
-    </w:p>
-    <w:p>
-      <w:pPr>
-        <w:pStyle w:val="Paragrafoelenco"/>
-        <w:ind w:left="360"/>
-        <w:rPr>
-          <w:b/>
-          <w:sz w:val="36"/>
-          <w:szCs w:val="36"/>
-        </w:rPr>
-      </w:pPr>
-    </w:p>
-    <w:p>
-      <w:pPr>
-        <w:pStyle w:val="Paragrafoelenco"/>
-        <w:ind w:left="360"/>
-        <w:rPr>
-          <w:b/>
-          <w:sz w:val="36"/>
-          <w:szCs w:val="36"/>
-        </w:rPr>
-      </w:pPr>
-    </w:p>
-    <w:p>
-      <w:pPr>
-        <w:pStyle w:val="Paragrafoelenco"/>
-        <w:ind w:left="360"/>
-        <w:rPr>
-          <w:b/>
-          <w:sz w:val="36"/>
-          <w:szCs w:val="36"/>
-        </w:rPr>
-      </w:pPr>
-    </w:p>
-    <w:p>
-      <w:pPr>
-        <w:pStyle w:val="Paragrafoelenco"/>
-        <w:ind w:left="360"/>
-        <w:rPr>
-          <w:b/>
-          <w:sz w:val="36"/>
-          <w:szCs w:val="36"/>
-        </w:rPr>
-      </w:pPr>
-    </w:p>
-    <w:p>
-      <w:pPr>
-        <w:pStyle w:val="Paragrafoelenco"/>
-        <w:ind w:left="360"/>
-        <w:rPr>
-          <w:b/>
-          <w:sz w:val="36"/>
-          <w:szCs w:val="36"/>
-        </w:rPr>
-      </w:pPr>
-    </w:p>
-    <w:p>
-      <w:pPr>
-        <w:pStyle w:val="Paragrafoelenco"/>
-        <w:ind w:left="360"/>
-        <w:rPr>
-          <w:b/>
-          <w:sz w:val="36"/>
-          <w:szCs w:val="36"/>
-        </w:rPr>
-      </w:pPr>
-    </w:p>
-    <w:p>
-      <w:pPr>
-        <w:pStyle w:val="Paragrafoelenco"/>
-        <w:ind w:left="360"/>
-        <w:rPr>
-          <w:b/>
-          <w:sz w:val="36"/>
-          <w:szCs w:val="36"/>
-        </w:rPr>
-      </w:pPr>
-    </w:p>
-    <w:p>
-      <w:pPr>
-        <w:pStyle w:val="Paragrafoelenco"/>
-        <w:ind w:left="360"/>
-        <w:rPr>
-          <w:b/>
-          <w:sz w:val="36"/>
-          <w:szCs w:val="36"/>
-        </w:rPr>
-      </w:pPr>
-    </w:p>
-    <w:p>
-      <w:pPr>
-        <w:pStyle w:val="Paragrafoelenco"/>
-        <w:ind w:left="360"/>
-        <w:rPr>
-          <w:b/>
-          <w:sz w:val="36"/>
-          <w:szCs w:val="36"/>
-        </w:rPr>
-      </w:pPr>
-    </w:p>
-    <w:p>
-      <w:pPr>
-        <w:pStyle w:val="Paragrafoelenco"/>
-        <w:ind w:left="360"/>
-        <w:rPr>
-          <w:b/>
-          <w:sz w:val="36"/>
-          <w:szCs w:val="36"/>
-        </w:rPr>
-      </w:pPr>
-      <w:r>
-        <w:rPr>
-          <w:b/>
-          <w:sz w:val="36"/>
-          <w:szCs w:val="36"/>
-        </w:rPr>
-        <w:t>A</w:t>
-      </w:r>
-      <w:r>
-        <w:rPr>
-          <w:b/>
-          <w:sz w:val="36"/>
-          <w:szCs w:val="36"/>
-        </w:rPr>
-        <w:t>nnotazioni per caricamento online:</w:t>
-      </w:r>
-    </w:p>
-    <w:p>
-      <w:pPr>
-        <w:pStyle w:val="Paragrafoelenco"/>
-        <w:numPr>
-          <w:ilvl w:val="1"/>
-          <w:numId w:val="1"/>
-        </w:numPr>
-      </w:pPr>
-      <w:r>
-        <w:t>dati DB:</w:t>
-      </w:r>
-    </w:p>
-    <w:p>
-      <w:pPr>
-        <w:ind w:left="2124"/>
-      </w:pPr>
-      <w:r>
-        <w:t>HOST: sql.ozntone.com</w:t>
-      </w:r>
-    </w:p>
-    <w:p>
-      <w:pPr>
-        <w:ind w:left="2124"/>
-      </w:pPr>
-      <w:r>
-        <w:t>USERID e DBNAME: ozntonec41438</w:t>
-      </w:r>
-    </w:p>
-    <w:p>
-      <w:pPr>
-        <w:ind w:left="2124"/>
-      </w:pPr>
-      <w:r>
-        <w:t>PASSWORD: oznt50584</w:t>
-      </w:r>
-    </w:p>
-    <w:p>
-      <w:pPr>
-        <w:pStyle w:val="Paragrafoelenco"/>
-      </w:pPr>
-    </w:p>
-    <w:p>
-      <w:pPr>
-        <w:pStyle w:val="Paragrafoelenco"/>
-        <w:rPr>
-          <w:b/>
-          <w:color w:val="4F81BD" w:themeColor="accent1"/>
-          <w:sz w:val="36"/>
-          <w:szCs w:val="36"/>
-        </w:rPr>
-      </w:pPr>
       <w:r>
         <w:rPr>
           <w:b/>
@@ -1004,6 +1310,119 @@
     </w:lvl>
   </w:abstractNum>
   <w:abstractNum w:abstractNumId="1">
+    <w:nsid w:val="1B705FE3"/>
+    <w:multiLevelType w:val="hybridMultilevel"/>
+    <w:tmpl w:val="AE1E46AC"/>
+    <w:lvl w:ilvl="0" w:tplc="04100001">
+      <w:start w:val="1"/>
+      <w:numFmt w:val="bullet"/>
+      <w:lvlText w:val=""/>
+      <w:lvlJc w:val="left"/>
+      <w:pPr>
+        <w:ind w:left="360" w:hanging="360"/>
+      </w:pPr>
+      <w:rPr>
+        <w:rFonts w:ascii="Symbol" w:hAnsi="Symbol" w:hint="default"/>
+      </w:rPr>
+    </w:lvl>
+    <w:lvl w:ilvl="1" w:tplc="04100003">
+      <w:start w:val="1"/>
+      <w:numFmt w:val="bullet"/>
+      <w:lvlText w:val="o"/>
+      <w:lvlJc w:val="left"/>
+      <w:pPr>
+        <w:ind w:left="1080" w:hanging="360"/>
+      </w:pPr>
+      <w:rPr>
+        <w:rFonts w:ascii="Courier New" w:hAnsi="Courier New" w:cs="Courier New" w:hint="default"/>
+      </w:rPr>
+    </w:lvl>
+    <w:lvl w:ilvl="2" w:tplc="04100005" w:tentative="1">
+      <w:start w:val="1"/>
+      <w:numFmt w:val="bullet"/>
+      <w:lvlText w:val=""/>
+      <w:lvlJc w:val="left"/>
+      <w:pPr>
+        <w:ind w:left="1800" w:hanging="360"/>
+      </w:pPr>
+      <w:rPr>
+        <w:rFonts w:ascii="Wingdings" w:hAnsi="Wingdings" w:hint="default"/>
+      </w:rPr>
+    </w:lvl>
+    <w:lvl w:ilvl="3" w:tplc="04100001" w:tentative="1">
+      <w:start w:val="1"/>
+      <w:numFmt w:val="bullet"/>
+      <w:lvlText w:val=""/>
+      <w:lvlJc w:val="left"/>
+      <w:pPr>
+        <w:ind w:left="2520" w:hanging="360"/>
+      </w:pPr>
+      <w:rPr>
+        <w:rFonts w:ascii="Symbol" w:hAnsi="Symbol" w:hint="default"/>
+      </w:rPr>
+    </w:lvl>
+    <w:lvl w:ilvl="4" w:tplc="04100003" w:tentative="1">
+      <w:start w:val="1"/>
+      <w:numFmt w:val="bullet"/>
+      <w:lvlText w:val="o"/>
+      <w:lvlJc w:val="left"/>
+      <w:pPr>
+        <w:ind w:left="3240" w:hanging="360"/>
+      </w:pPr>
+      <w:rPr>
+        <w:rFonts w:ascii="Courier New" w:hAnsi="Courier New" w:cs="Courier New" w:hint="default"/>
+      </w:rPr>
+    </w:lvl>
+    <w:lvl w:ilvl="5" w:tplc="04100005" w:tentative="1">
+      <w:start w:val="1"/>
+      <w:numFmt w:val="bullet"/>
+      <w:lvlText w:val=""/>
+      <w:lvlJc w:val="left"/>
+      <w:pPr>
+        <w:ind w:left="3960" w:hanging="360"/>
+      </w:pPr>
+      <w:rPr>
+        <w:rFonts w:ascii="Wingdings" w:hAnsi="Wingdings" w:hint="default"/>
+      </w:rPr>
+    </w:lvl>
+    <w:lvl w:ilvl="6" w:tplc="04100001" w:tentative="1">
+      <w:start w:val="1"/>
+      <w:numFmt w:val="bullet"/>
+      <w:lvlText w:val=""/>
+      <w:lvlJc w:val="left"/>
+      <w:pPr>
+        <w:ind w:left="4680" w:hanging="360"/>
+      </w:pPr>
+      <w:rPr>
+        <w:rFonts w:ascii="Symbol" w:hAnsi="Symbol" w:hint="default"/>
+      </w:rPr>
+    </w:lvl>
+    <w:lvl w:ilvl="7" w:tplc="04100003" w:tentative="1">
+      <w:start w:val="1"/>
+      <w:numFmt w:val="bullet"/>
+      <w:lvlText w:val="o"/>
+      <w:lvlJc w:val="left"/>
+      <w:pPr>
+        <w:ind w:left="5400" w:hanging="360"/>
+      </w:pPr>
+      <w:rPr>
+        <w:rFonts w:ascii="Courier New" w:hAnsi="Courier New" w:cs="Courier New" w:hint="default"/>
+      </w:rPr>
+    </w:lvl>
+    <w:lvl w:ilvl="8" w:tplc="04100005" w:tentative="1">
+      <w:start w:val="1"/>
+      <w:numFmt w:val="bullet"/>
+      <w:lvlText w:val=""/>
+      <w:lvlJc w:val="left"/>
+      <w:pPr>
+        <w:ind w:left="6120" w:hanging="360"/>
+      </w:pPr>
+      <w:rPr>
+        <w:rFonts w:ascii="Wingdings" w:hAnsi="Wingdings" w:hint="default"/>
+      </w:rPr>
+    </w:lvl>
+  </w:abstractNum>
+  <w:abstractNum w:abstractNumId="2">
     <w:nsid w:val="2B6D29DD"/>
     <w:multiLevelType w:val="hybridMultilevel"/>
     <w:tmpl w:val="39C6F286"/>
@@ -1110,6 +1529,119 @@
       <w:lvlJc w:val="left"/>
       <w:pPr>
         <w:ind w:left="6480" w:hanging="360"/>
+      </w:pPr>
+      <w:rPr>
+        <w:rFonts w:ascii="Wingdings" w:hAnsi="Wingdings" w:hint="default"/>
+      </w:rPr>
+    </w:lvl>
+  </w:abstractNum>
+  <w:abstractNum w:abstractNumId="3">
+    <w:nsid w:val="685A10E1"/>
+    <w:multiLevelType w:val="hybridMultilevel"/>
+    <w:tmpl w:val="927ABD44"/>
+    <w:lvl w:ilvl="0" w:tplc="04100001">
+      <w:start w:val="1"/>
+      <w:numFmt w:val="bullet"/>
+      <w:lvlText w:val=""/>
+      <w:lvlJc w:val="left"/>
+      <w:pPr>
+        <w:ind w:left="360" w:hanging="360"/>
+      </w:pPr>
+      <w:rPr>
+        <w:rFonts w:ascii="Symbol" w:hAnsi="Symbol" w:hint="default"/>
+      </w:rPr>
+    </w:lvl>
+    <w:lvl w:ilvl="1" w:tplc="04100003">
+      <w:start w:val="1"/>
+      <w:numFmt w:val="bullet"/>
+      <w:lvlText w:val="o"/>
+      <w:lvlJc w:val="left"/>
+      <w:pPr>
+        <w:ind w:left="1080" w:hanging="360"/>
+      </w:pPr>
+      <w:rPr>
+        <w:rFonts w:ascii="Courier New" w:hAnsi="Courier New" w:cs="Courier New" w:hint="default"/>
+      </w:rPr>
+    </w:lvl>
+    <w:lvl w:ilvl="2" w:tplc="04100005" w:tentative="1">
+      <w:start w:val="1"/>
+      <w:numFmt w:val="bullet"/>
+      <w:lvlText w:val=""/>
+      <w:lvlJc w:val="left"/>
+      <w:pPr>
+        <w:ind w:left="1800" w:hanging="360"/>
+      </w:pPr>
+      <w:rPr>
+        <w:rFonts w:ascii="Wingdings" w:hAnsi="Wingdings" w:hint="default"/>
+      </w:rPr>
+    </w:lvl>
+    <w:lvl w:ilvl="3" w:tplc="04100001" w:tentative="1">
+      <w:start w:val="1"/>
+      <w:numFmt w:val="bullet"/>
+      <w:lvlText w:val=""/>
+      <w:lvlJc w:val="left"/>
+      <w:pPr>
+        <w:ind w:left="2520" w:hanging="360"/>
+      </w:pPr>
+      <w:rPr>
+        <w:rFonts w:ascii="Symbol" w:hAnsi="Symbol" w:hint="default"/>
+      </w:rPr>
+    </w:lvl>
+    <w:lvl w:ilvl="4" w:tplc="04100003" w:tentative="1">
+      <w:start w:val="1"/>
+      <w:numFmt w:val="bullet"/>
+      <w:lvlText w:val="o"/>
+      <w:lvlJc w:val="left"/>
+      <w:pPr>
+        <w:ind w:left="3240" w:hanging="360"/>
+      </w:pPr>
+      <w:rPr>
+        <w:rFonts w:ascii="Courier New" w:hAnsi="Courier New" w:cs="Courier New" w:hint="default"/>
+      </w:rPr>
+    </w:lvl>
+    <w:lvl w:ilvl="5" w:tplc="04100005" w:tentative="1">
+      <w:start w:val="1"/>
+      <w:numFmt w:val="bullet"/>
+      <w:lvlText w:val=""/>
+      <w:lvlJc w:val="left"/>
+      <w:pPr>
+        <w:ind w:left="3960" w:hanging="360"/>
+      </w:pPr>
+      <w:rPr>
+        <w:rFonts w:ascii="Wingdings" w:hAnsi="Wingdings" w:hint="default"/>
+      </w:rPr>
+    </w:lvl>
+    <w:lvl w:ilvl="6" w:tplc="04100001" w:tentative="1">
+      <w:start w:val="1"/>
+      <w:numFmt w:val="bullet"/>
+      <w:lvlText w:val=""/>
+      <w:lvlJc w:val="left"/>
+      <w:pPr>
+        <w:ind w:left="4680" w:hanging="360"/>
+      </w:pPr>
+      <w:rPr>
+        <w:rFonts w:ascii="Symbol" w:hAnsi="Symbol" w:hint="default"/>
+      </w:rPr>
+    </w:lvl>
+    <w:lvl w:ilvl="7" w:tplc="04100003" w:tentative="1">
+      <w:start w:val="1"/>
+      <w:numFmt w:val="bullet"/>
+      <w:lvlText w:val="o"/>
+      <w:lvlJc w:val="left"/>
+      <w:pPr>
+        <w:ind w:left="5400" w:hanging="360"/>
+      </w:pPr>
+      <w:rPr>
+        <w:rFonts w:ascii="Courier New" w:hAnsi="Courier New" w:cs="Courier New" w:hint="default"/>
+      </w:rPr>
+    </w:lvl>
+    <w:lvl w:ilvl="8" w:tplc="04100005" w:tentative="1">
+      <w:start w:val="1"/>
+      <w:numFmt w:val="bullet"/>
+      <w:lvlText w:val=""/>
+      <w:lvlJc w:val="left"/>
+      <w:pPr>
+        <w:ind w:left="6120" w:hanging="360"/>
       </w:pPr>
       <w:rPr>
         <w:rFonts w:ascii="Wingdings" w:hAnsi="Wingdings" w:hint="default"/>
@@ -1120,7 +1652,13 @@
     <w:abstractNumId w:val="0"/>
   </w:num>
   <w:num w:numId="2">
+    <w:abstractNumId w:val="2"/>
+  </w:num>
+  <w:num w:numId="3">
     <w:abstractNumId w:val="1"/>
+  </w:num>
+  <w:num w:numId="4">
+    <w:abstractNumId w:val="3"/>
   </w:num>
 </w:numbering>
 </file>
@@ -1284,6 +1822,7 @@
   <w:style w:type="paragraph" w:default="1" w:styleId="Normale">
     <w:name w:val="Normal"/>
     <w:qFormat/>
+    <w:rsid w:val="0053704D"/>
   </w:style>
   <w:style w:type="character" w:default="1" w:styleId="Carpredefinitoparagrafo">
     <w:name w:val="Default Paragraph Font"/>
@@ -1485,6 +2024,7 @@
   <w:style w:type="paragraph" w:default="1" w:styleId="Normale">
     <w:name w:val="Normal"/>
     <w:qFormat/>
+    <w:rsid w:val="0053704D"/>
   </w:style>
   <w:style w:type="character" w:default="1" w:styleId="Carpredefinitoparagrafo">
     <w:name w:val="Default Paragraph Font"/>

</xml_diff>

<commit_message>
faccio così tanta oba che non ricordo cosa ho fat
ho fatto, ma funziona.
</commit_message>
<xml_diff>
--- a/Lista lavori Giacomo.docx
+++ b/Lista lavori Giacomo.docx
@@ -196,16 +196,100 @@
           <w:numId w:val="1"/>
         </w:numPr>
       </w:pPr>
-      <w:r>
-        <w:t xml:space="preserve">L’eliminazione di un customer è TOTALE(spacca anche </w:t>
-      </w:r>
-      <w:r>
-        <w:t>DB</w:t>
+      <w:bookmarkStart w:id="0" w:name="_GoBack"/>
+      <w:bookmarkEnd w:id="0"/>
+      <w:r>
+        <w:t>Predisporre gestione fornitori, con tutto ciò che ne consegue.</w:t>
+      </w:r>
+    </w:p>
+    <w:p/>
+    <w:p>
+      <w:pPr>
+        <w:pStyle w:val="Paragrafoelenco"/>
+        <w:numPr>
+          <w:ilvl w:val="0"/>
+          <w:numId w:val="1"/>
+        </w:numPr>
+      </w:pPr>
+      <w:r>
+        <w:t>Lavori minoritari:</w:t>
+      </w:r>
+    </w:p>
+    <w:p>
+      <w:pPr>
+        <w:pStyle w:val="Paragrafoelenco"/>
+        <w:numPr>
+          <w:ilvl w:val="1"/>
+          <w:numId w:val="1"/>
+        </w:numPr>
+      </w:pPr>
+      <w:r>
+        <w:t>imposta layout pdf (per ulteriori grafiche e impostazioni chiedere al cliente).</w:t>
+      </w:r>
+    </w:p>
+    <w:p>
+      <w:pPr>
+        <w:pStyle w:val="Paragrafoelenco"/>
+        <w:numPr>
+          <w:ilvl w:val="1"/>
+          <w:numId w:val="1"/>
+        </w:numPr>
+      </w:pPr>
+      <w:r>
+        <w:t xml:space="preserve">Vedi per mailing (html, </w:t>
+      </w:r>
+      <w:r>
+        <w:t>attachment, ecc.</w:t>
       </w:r>
       <w:r>
         <w:t>).</w:t>
       </w:r>
     </w:p>
+    <w:p>
+      <w:pPr>
+        <w:pStyle w:val="Paragrafoelenco"/>
+        <w:numPr>
+          <w:ilvl w:val="1"/>
+          <w:numId w:val="1"/>
+        </w:numPr>
+      </w:pPr>
+      <w:r>
+        <w:t>Su incremento  % prezzi i prezzi vengano convertiti in percentuali al ritorno</w:t>
+      </w:r>
+      <w:r>
+        <w:t xml:space="preserve">(e visualizzare anche sul page load , non funziona </w:t>
+      </w:r>
+      <w:r>
+        <w:sym w:font="Wingdings" w:char="F04C"/>
+      </w:r>
+      <w:r>
+        <w:t>)</w:t>
+      </w:r>
+      <w:r>
+        <w:t>.</w:t>
+      </w:r>
+    </w:p>
+    <w:p>
+      <w:pPr>
+        <w:pStyle w:val="Paragrafoelenco"/>
+        <w:numPr>
+          <w:ilvl w:val="1"/>
+          <w:numId w:val="1"/>
+        </w:numPr>
+      </w:pPr>
+      <w:r>
+        <w:t>Barra di ricerca sui prodotti</w:t>
+      </w:r>
+      <w:r>
+        <w:rPr>
+          <w:b/>
+        </w:rPr>
+        <w:t>(precedenza pari a 0)</w:t>
+      </w:r>
+      <w:r>
+        <w:t>.</w:t>
+      </w:r>
+    </w:p>
     <w:p/>
     <w:p>
       <w:pPr>
@@ -216,7 +300,7 @@
         </w:numPr>
       </w:pPr>
       <w:r>
-        <w:t>Lavori minoritari:</w:t>
+        <w:t>Prossime sessioni di lavoro</w:t>
       </w:r>
     </w:p>
     <w:p>
@@ -228,7 +312,97 @@
         </w:numPr>
       </w:pPr>
       <w:r>
-        <w:t>imposta layout pdf (per ulteriori grafiche e impostazioni chiedere al cliente).</w:t>
+        <w:t xml:space="preserve">FRONT END: strutturazione </w:t>
+      </w:r>
+    </w:p>
+    <w:p>
+      <w:pPr>
+        <w:pStyle w:val="Paragrafoelenco"/>
+        <w:numPr>
+          <w:ilvl w:val="2"/>
+          <w:numId w:val="1"/>
+        </w:numPr>
+      </w:pPr>
+      <w:r>
+        <w:t>Stilare e mettere slideshow</w:t>
+      </w:r>
+      <w:r>
+        <w:t xml:space="preserve"> (con animazione auto)</w:t>
+      </w:r>
+      <w:r>
+        <w:t>.</w:t>
+      </w:r>
+    </w:p>
+    <w:p>
+      <w:pPr>
+        <w:pStyle w:val="Paragrafoelenco"/>
+        <w:numPr>
+          <w:ilvl w:val="2"/>
+          <w:numId w:val="1"/>
+        </w:numPr>
+      </w:pPr>
+      <w:r>
+        <w:t>Creare visualizzazione prodotti per site.</w:t>
+      </w:r>
+    </w:p>
+    <w:p>
+      <w:pPr>
+        <w:pStyle w:val="Paragrafoelenco"/>
+        <w:numPr>
+          <w:ilvl w:val="2"/>
+          <w:numId w:val="1"/>
+        </w:numPr>
+      </w:pPr>
+      <w:r>
+        <w:t>Dinamicizzare in base all’utenza</w:t>
+      </w:r>
+      <w:r>
+        <w:t>(soprattutto prezzi)</w:t>
+      </w:r>
+      <w:r>
+        <w:t>.</w:t>
+      </w:r>
+    </w:p>
+    <w:p>
+      <w:pPr>
+        <w:pStyle w:val="Paragrafoelenco"/>
+        <w:numPr>
+          <w:ilvl w:val="2"/>
+          <w:numId w:val="1"/>
+        </w:numPr>
+      </w:pPr>
+      <w:r>
+        <w:t>Creare carello e conferma ordine(occhio che un ordine è sempre quello fino a che non viene confermato).</w:t>
+      </w:r>
+    </w:p>
+    <w:p>
+      <w:pPr>
+        <w:pStyle w:val="Paragrafoelenco"/>
+        <w:numPr>
+          <w:ilvl w:val="2"/>
+          <w:numId w:val="1"/>
+        </w:numPr>
+      </w:pPr>
+      <w:r>
+        <w:t>Form contatti (con mail).</w:t>
+      </w:r>
+    </w:p>
+    <w:p>
+      <w:pPr>
+        <w:pStyle w:val="Paragrafoelenco"/>
+        <w:numPr>
+          <w:ilvl w:val="2"/>
+          <w:numId w:val="1"/>
+        </w:numPr>
+      </w:pPr>
+      <w:r>
+        <w:t xml:space="preserve">Nel dettaglio di un </w:t>
+      </w:r>
+      <w:r>
+        <w:t>prodotto</w:t>
+      </w:r>
+      <w:r>
+        <w:t xml:space="preserve"> sarà necessario vedere il prezzo scontato.</w:t>
       </w:r>
     </w:p>
     <w:p>
@@ -240,39 +414,31 @@
         </w:numPr>
       </w:pPr>
       <w:r>
-        <w:t xml:space="preserve">Vedi per mailing (html, </w:t>
-      </w:r>
-      <w:r>
-        <w:t>attachment, ecc.</w:t>
-      </w:r>
-      <w:r>
-        <w:t>).</w:t>
-      </w:r>
-    </w:p>
-    <w:p>
-      <w:pPr>
-        <w:pStyle w:val="Paragrafoelenco"/>
-        <w:numPr>
-          <w:ilvl w:val="1"/>
-          <w:numId w:val="1"/>
-        </w:numPr>
-      </w:pPr>
-      <w:r>
-        <w:t>Su incremento  % prezzi i prezzi vengano convertiti in percentuali al ritorno</w:t>
-      </w:r>
-      <w:r>
-        <w:t xml:space="preserve">(e visualizzare anche sul page </w:t>
-      </w:r>
-      <w:proofErr w:type="spellStart"/>
-      <w:r>
-        <w:t>load</w:t>
-      </w:r>
-      <w:proofErr w:type="spellEnd"/>
-      <w:r>
-        <w:t xml:space="preserve"> , non funziona </w:t>
-      </w:r>
-      <w:r>
-        <w:sym w:font="Wingdings" w:char="F04C"/>
+        <w:t xml:space="preserve">SEZIONE USER: </w:t>
+      </w:r>
+      <w:r>
+        <w:t>Ultimata,</w:t>
+      </w:r>
+      <w:r>
+        <w:t xml:space="preserve"> revisionare e testare.</w:t>
+      </w:r>
+    </w:p>
+    <w:p>
+      <w:pPr>
+        <w:pStyle w:val="Paragrafoelenco"/>
+        <w:numPr>
+          <w:ilvl w:val="2"/>
+          <w:numId w:val="1"/>
+        </w:numPr>
+      </w:pPr>
+      <w:r>
+        <w:t xml:space="preserve">Creare meccanismo di registrazione </w:t>
+      </w:r>
+      <w:r>
+        <w:t>(</w:t>
+      </w:r>
+      <w:r>
+        <w:t>e recupero pwd</w:t>
       </w:r>
       <w:r>
         <w:t>)</w:t>
@@ -280,189 +446,21 @@
       <w:r>
         <w:t>.</w:t>
       </w:r>
-    </w:p>
-    <w:p>
-      <w:pPr>
-        <w:pStyle w:val="Paragrafoelenco"/>
-        <w:numPr>
-          <w:ilvl w:val="1"/>
-          <w:numId w:val="1"/>
-        </w:numPr>
-      </w:pPr>
-      <w:r>
-        <w:t>Barra di ricerca sui prodotti</w:t>
-      </w:r>
-      <w:r>
-        <w:rPr>
-          <w:b/>
-        </w:rPr>
-        <w:t>(precedenza pari a 0)</w:t>
-      </w:r>
-      <w:r>
-        <w:t>.</w:t>
-      </w:r>
-    </w:p>
-    <w:p/>
-    <w:p>
-      <w:pPr>
-        <w:pStyle w:val="Paragrafoelenco"/>
-        <w:numPr>
-          <w:ilvl w:val="0"/>
-          <w:numId w:val="1"/>
-        </w:numPr>
-      </w:pPr>
-      <w:r>
-        <w:t>Prossime sessioni di lavoro</w:t>
-      </w:r>
-    </w:p>
-    <w:p>
-      <w:pPr>
-        <w:pStyle w:val="Paragrafoelenco"/>
-        <w:numPr>
-          <w:ilvl w:val="1"/>
-          <w:numId w:val="1"/>
-        </w:numPr>
-      </w:pPr>
-      <w:r>
-        <w:t xml:space="preserve">FRONT END: strutturazione </w:t>
-      </w:r>
-    </w:p>
-    <w:p>
-      <w:pPr>
-        <w:pStyle w:val="Paragrafoelenco"/>
-        <w:numPr>
-          <w:ilvl w:val="2"/>
-          <w:numId w:val="1"/>
-        </w:numPr>
-      </w:pPr>
-      <w:r>
-        <w:t>Stilare e mettere slideshow</w:t>
-      </w:r>
-      <w:r>
-        <w:t xml:space="preserve"> (con animazione auto)</w:t>
-      </w:r>
-      <w:r>
-        <w:t>.</w:t>
-      </w:r>
-    </w:p>
-    <w:p>
-      <w:pPr>
-        <w:pStyle w:val="Paragrafoelenco"/>
-        <w:numPr>
-          <w:ilvl w:val="2"/>
-          <w:numId w:val="1"/>
-        </w:numPr>
-      </w:pPr>
-      <w:r>
-        <w:t>Creare visualizzazione prodotti per site.</w:t>
-      </w:r>
-    </w:p>
-    <w:p>
-      <w:pPr>
-        <w:pStyle w:val="Paragrafoelenco"/>
-        <w:numPr>
-          <w:ilvl w:val="2"/>
-          <w:numId w:val="1"/>
-        </w:numPr>
-      </w:pPr>
-      <w:r>
-        <w:t>Dinamicizzare in base all’utenza</w:t>
-      </w:r>
-      <w:r>
-        <w:t>(soprattutto prezzi)</w:t>
-      </w:r>
-      <w:r>
-        <w:t>.</w:t>
-      </w:r>
-    </w:p>
-    <w:p>
-      <w:pPr>
-        <w:pStyle w:val="Paragrafoelenco"/>
-        <w:numPr>
-          <w:ilvl w:val="2"/>
-          <w:numId w:val="1"/>
-        </w:numPr>
-      </w:pPr>
-      <w:r>
-        <w:t>Creare carello e conferma ordine(occhio che un ordine è sempre quello fino a che non viene confermato).</w:t>
-      </w:r>
-    </w:p>
-    <w:p>
-      <w:pPr>
-        <w:pStyle w:val="Paragrafoelenco"/>
-        <w:numPr>
-          <w:ilvl w:val="2"/>
-          <w:numId w:val="1"/>
-        </w:numPr>
-      </w:pPr>
-      <w:r>
-        <w:t>Form contatti (con mail).</w:t>
-      </w:r>
-    </w:p>
-    <w:p>
-      <w:pPr>
-        <w:pStyle w:val="Paragrafoelenco"/>
-        <w:numPr>
-          <w:ilvl w:val="2"/>
-          <w:numId w:val="1"/>
-        </w:numPr>
-      </w:pPr>
-      <w:r>
-        <w:t xml:space="preserve">Nel dettaglio di un </w:t>
-      </w:r>
-      <w:r>
-        <w:t>prodotto</w:t>
-      </w:r>
-      <w:r>
-        <w:t xml:space="preserve"> sarà necessario vedere il prezzo scontato.</w:t>
-      </w:r>
-    </w:p>
-    <w:p>
-      <w:pPr>
-        <w:pStyle w:val="Paragrafoelenco"/>
-        <w:numPr>
-          <w:ilvl w:val="1"/>
-          <w:numId w:val="1"/>
-        </w:numPr>
-      </w:pPr>
-      <w:r>
-        <w:t xml:space="preserve">SEZIONE USER: </w:t>
-      </w:r>
-      <w:r>
-        <w:t>Ultimata,</w:t>
-      </w:r>
-      <w:r>
-        <w:t xml:space="preserve"> revisionare e testare.</w:t>
-      </w:r>
-    </w:p>
-    <w:p>
-      <w:pPr>
-        <w:pStyle w:val="Paragrafoelenco"/>
-        <w:numPr>
-          <w:ilvl w:val="2"/>
-          <w:numId w:val="1"/>
-        </w:numPr>
-      </w:pPr>
-      <w:r>
-        <w:t>Creare meccanismo di registrazione e recupero pwd.</w:t>
-      </w:r>
-    </w:p>
-    <w:p>
-      <w:pPr>
-        <w:pStyle w:val="Paragrafoelenco"/>
-        <w:numPr>
-          <w:ilvl w:val="3"/>
-          <w:numId w:val="1"/>
-        </w:numPr>
-      </w:pPr>
-      <w:r>
-        <w:t>Termina con test e</w:t>
-      </w:r>
       <w:r>
         <w:t xml:space="preserve"> </w:t>
       </w:r>
       <w:r>
-        <w:t>quant’altro.</w:t>
+        <w:rPr>
+          <w:b/>
+          <w:color w:val="FF0000"/>
+        </w:rPr>
+        <w:t>OK</w:t>
+      </w:r>
+      <w:r>
+        <w:rPr>
+          <w:color w:val="FF0000"/>
+        </w:rPr>
+        <w:t xml:space="preserve"> </w:t>
       </w:r>
     </w:p>
     <w:p/>
@@ -678,11 +676,11 @@
           <w:numId w:val="4"/>
         </w:numPr>
       </w:pPr>
+      <w:proofErr w:type="spellStart"/>
       <w:r>
         <w:t>lol</w:t>
       </w:r>
-      <w:bookmarkStart w:id="0" w:name="_GoBack"/>
-      <w:bookmarkEnd w:id="0"/>
+      <w:proofErr w:type="spellEnd"/>
     </w:p>
     <w:p>
       <w:pPr>

</xml_diff>

<commit_message>
aggiunto meccanismo gestione fornitori
</commit_message>
<xml_diff>
--- a/Lista lavori Giacomo.docx
+++ b/Lista lavori Giacomo.docx
@@ -188,18 +188,6 @@
         <w:t>.</w:t>
       </w:r>
     </w:p>
-    <w:p>
-      <w:pPr>
-        <w:pStyle w:val="Paragrafoelenco"/>
-        <w:numPr>
-          <w:ilvl w:val="1"/>
-          <w:numId w:val="1"/>
-        </w:numPr>
-      </w:pPr>
-      <w:r>
-        <w:t>Predisporre gestione fornitori, con tutto ciò che ne consegue.</w:t>
-      </w:r>
-    </w:p>
     <w:p/>
     <w:p>
       <w:pPr>
@@ -548,6 +536,20 @@
     </w:p>
     <w:p>
       <w:pPr>
+        <w:pStyle w:val="Paragrafoelenco"/>
+        <w:ind w:left="360"/>
+        <w:rPr>
+          <w:b/>
+          <w:color w:val="8064A2" w:themeColor="accent4"/>
+          <w:sz w:val="28"/>
+          <w:szCs w:val="28"/>
+        </w:rPr>
+      </w:pPr>
+      <w:bookmarkStart w:id="0" w:name="_GoBack"/>
+      <w:bookmarkEnd w:id="0"/>
+    </w:p>
+    <w:p>
+      <w:pPr>
         <w:spacing w:after="0" w:line="240" w:lineRule="auto"/>
         <w:jc w:val="both"/>
         <w:rPr>
@@ -565,16 +567,7 @@
           <w:szCs w:val="36"/>
         </w:rPr>
         <w:lastRenderedPageBreak/>
-        <w:t xml:space="preserve">Lista lavori </w:t>
-      </w:r>
-      <w:r>
-        <w:rPr>
-          <w:b/>
-          <w:color w:val="F79646" w:themeColor="accent6"/>
-          <w:sz w:val="36"/>
-          <w:szCs w:val="36"/>
-        </w:rPr>
-        <w:t>Francesco</w:t>
+        <w:t>Lista lavori Francesco</w:t>
       </w:r>
       <w:r>
         <w:rPr>
@@ -628,15 +621,7 @@
         </w:numPr>
       </w:pPr>
       <w:r>
-        <w:t>La parte di sito visibile deve essere il contrario(</w:t>
-      </w:r>
-      <w:proofErr w:type="spellStart"/>
-      <w:r>
-        <w:t>cik</w:t>
-      </w:r>
-      <w:proofErr w:type="spellEnd"/>
-      <w:r>
-        <w:t xml:space="preserve"> e ciack).</w:t>
+        <w:t>La parte di sito visibile deve essere il contrario(cik e ciack).</w:t>
       </w:r>
     </w:p>
     <w:p>
@@ -703,10 +688,7 @@
         </w:numPr>
       </w:pPr>
       <w:r>
-        <w:t>Lavori con massima priorità</w:t>
-      </w:r>
-      <w:r>
-        <w:t>:</w:t>
+        <w:t>Lavori con massima priorità:</w:t>
       </w:r>
     </w:p>
     <w:p>
@@ -745,13 +727,7 @@
         <w:t>C</w:t>
       </w:r>
       <w:r>
-        <w:t xml:space="preserve">ontrolla la sezione di inserimento </w:t>
-      </w:r>
-      <w:r>
-        <w:t>immagini</w:t>
-      </w:r>
-      <w:r>
-        <w:t>, sotto 'company' e dimmi se c'è qua qualcosa che va/andrebb</w:t>
+        <w:t>ontrolla la sezione di inserimento immagini, sotto 'company' e dimmi se c'è qua qualcosa che va/andrebb</w:t>
       </w:r>
       <w:r>
         <w:t>e</w:t>
@@ -760,13 +736,7 @@
         <w:t xml:space="preserve"> cambiato</w:t>
       </w:r>
       <w:r>
-        <w:t xml:space="preserve"> (</w:t>
-      </w:r>
-      <w:r>
-        <w:t>sempre</w:t>
-      </w:r>
-      <w:r>
-        <w:t xml:space="preserve"> carta bianca)</w:t>
+        <w:t xml:space="preserve"> (sempre carta bianca)</w:t>
       </w:r>
       <w:r>
         <w:t>.</w:t>
@@ -1022,8 +992,6 @@
           <w:szCs w:val="36"/>
         </w:rPr>
       </w:pPr>
-      <w:bookmarkStart w:id="0" w:name="_GoBack"/>
-      <w:bookmarkEnd w:id="0"/>
       <w:r>
         <w:rPr>
           <w:b/>

</xml_diff>